<commit_message>
update for easy 17 Aug 2020
</commit_message>
<xml_diff>
--- a/java-se8-bootcamp/docs/JavaSE8_UseCases.docx
+++ b/java-se8-bootcamp/docs/JavaSE8_UseCases.docx
@@ -13,6 +13,13 @@
       </w:pPr>
       <w:r>
         <w:rPr>
+          <w:rtl w:val="0"/>
+          <w:lang w:val="en-US"/>
+        </w:rPr>
+        <w:t>1.</w:t>
+      </w:r>
+      <w:r>
+        <w:rPr>
           <w:outline w:val="0"/>
           <w:color w:val="c45911"/>
           <w:sz w:val="28"/>
@@ -241,14 +248,13 @@
           <w:szCs w:val="28"/>
           <w:u w:color="0000c0"/>
           <w:rtl w:val="0"/>
-          <w:lang w:val="en-US"/>
           <w14:textFill>
             <w14:solidFill>
               <w14:srgbClr w14:val="0000C0"/>
             </w14:solidFill>
           </w14:textFill>
         </w:rPr>
-        <w:t>8 and Junit5</w:t>
+        <w:t xml:space="preserve">8 </w:t>
       </w:r>
       <w:r>
         <w:rPr>
@@ -266,7 +272,7 @@
             </w14:solidFill>
           </w14:textFill>
         </w:rPr>
-        <w:t xml:space="preserve"> </w:t>
+        <w:t>[Constructors]</w:t>
       </w:r>
     </w:p>
     <w:p>
@@ -311,22 +317,7 @@
           <w:rtl w:val="0"/>
         </w:rPr>
         <w:tab/>
-        <w:t xml:space="preserve">: </w:t>
-      </w:r>
-      <w:r>
-        <w:rPr>
-          <w:sz w:val="28"/>
-          <w:szCs w:val="28"/>
-          <w:rtl w:val="0"/>
-          <w:lang w:val="en-US"/>
-        </w:rPr>
-        <w:t>[Constructors]</w:t>
-      </w:r>
-      <w:r>
-        <w:rPr>
-          <w:sz w:val="28"/>
-          <w:szCs w:val="28"/>
-        </w:rPr>
+        <w:t>:</w:t>
         <w:tab/>
       </w:r>
       <w:r>
@@ -2273,6 +2264,24 @@
       </w:pPr>
       <w:r>
         <w:rPr>
+          <w:rFonts w:ascii="Consolas" w:cs="Consolas" w:hAnsi="Consolas" w:eastAsia="Consolas"/>
+          <w:outline w:val="0"/>
+          <w:color w:val="0000c0"/>
+          <w:sz w:val="28"/>
+          <w:szCs w:val="28"/>
+          <w:u w:color="0000c0"/>
+          <w:rtl w:val="0"/>
+          <w:lang w:val="en-US"/>
+          <w14:textFill>
+            <w14:solidFill>
+              <w14:srgbClr w14:val="0000C0"/>
+            </w14:solidFill>
+          </w14:textFill>
+        </w:rPr>
+        <w:t>2.</w:t>
+      </w:r>
+      <w:r>
+        <w:rPr>
           <w:outline w:val="0"/>
           <w:color w:val="c45911"/>
           <w:sz w:val="28"/>
@@ -2433,14 +2442,49 @@
           <w:szCs w:val="28"/>
           <w:u w:color="0000c0"/>
           <w:rtl w:val="0"/>
-          <w:lang w:val="en-US"/>
+          <w:lang w:val="es-ES_tradnl"/>
           <w14:textFill>
             <w14:solidFill>
               <w14:srgbClr w14:val="0000C0"/>
             </w14:solidFill>
           </w14:textFill>
         </w:rPr>
-        <w:t>Java8 and Junit5</w:t>
+        <w:t>Java8</w:t>
+      </w:r>
+      <w:r>
+        <w:rPr>
+          <w:rFonts w:ascii="Consolas" w:cs="Consolas" w:hAnsi="Consolas" w:eastAsia="Consolas"/>
+          <w:outline w:val="0"/>
+          <w:color w:val="0000c0"/>
+          <w:sz w:val="28"/>
+          <w:szCs w:val="28"/>
+          <w:u w:color="0000c0"/>
+          <w:rtl w:val="0"/>
+          <w:lang w:val="en-US"/>
+          <w14:textFill>
+            <w14:solidFill>
+              <w14:srgbClr w14:val="0000C0"/>
+            </w14:solidFill>
+          </w14:textFill>
+        </w:rPr>
+        <w:t>[Encapsulation, String API]</w:t>
+      </w:r>
+      <w:r>
+        <w:rPr>
+          <w:rFonts w:ascii="Consolas" w:cs="Consolas" w:hAnsi="Consolas" w:eastAsia="Consolas"/>
+          <w:outline w:val="0"/>
+          <w:color w:val="0000c0"/>
+          <w:sz w:val="28"/>
+          <w:szCs w:val="28"/>
+          <w:u w:color="0000c0"/>
+          <w:rtl w:val="0"/>
+          <w14:textFill>
+            <w14:solidFill>
+              <w14:srgbClr w14:val="0000C0"/>
+            </w14:solidFill>
+          </w14:textFill>
+        </w:rPr>
+        <w:t xml:space="preserve"> </w:t>
       </w:r>
     </w:p>
     <w:p>
@@ -2495,7 +2539,7 @@
           <w:rtl w:val="0"/>
           <w:lang w:val="en-US"/>
         </w:rPr>
-        <w:t xml:space="preserve">[String API ] Contact Printer </w:t>
+        <w:t xml:space="preserve">Contact Printer </w:t>
       </w:r>
       <w:r>
         <w:rPr>
@@ -2615,7 +2659,7 @@
           <w:rtl w:val="0"/>
           <w:lang w:val="en-US"/>
         </w:rPr>
-        <w:t xml:space="preserve"> with the following attributes .Provide appropriate constructors ,getters and setters.</w:t>
+        <w:t xml:space="preserve"> with the following private attributes .Provide appropriate constructors ,getters and setters.</w:t>
       </w:r>
     </w:p>
     <w:tbl>
@@ -3006,7 +3050,7 @@
                   </w14:solidFill>
                 </w14:textFill>
               </w:rPr>
-              <w:t>Integer</w:t>
+              <w:t>Integer-private</w:t>
             </w:r>
           </w:p>
         </w:tc>
@@ -3176,7 +3220,7 @@
                   </w14:solidFill>
                 </w14:textFill>
               </w:rPr>
-              <w:t>String</w:t>
+              <w:t>String-private</w:t>
             </w:r>
           </w:p>
         </w:tc>
@@ -3346,7 +3390,7 @@
                   </w14:solidFill>
                 </w14:textFill>
               </w:rPr>
-              <w:t>String</w:t>
+              <w:t>String-private</w:t>
             </w:r>
           </w:p>
         </w:tc>
@@ -3516,7 +3560,7 @@
                   </w14:solidFill>
                 </w14:textFill>
               </w:rPr>
-              <w:t>integer</w:t>
+              <w:t>integer-private</w:t>
             </w:r>
           </w:p>
         </w:tc>
@@ -3686,7 +3730,7 @@
                   </w14:solidFill>
                 </w14:textFill>
               </w:rPr>
-              <w:t>String</w:t>
+              <w:t>String-private</w:t>
             </w:r>
           </w:p>
         </w:tc>
@@ -4010,20 +4054,137 @@
           <w:szCs w:val="28"/>
         </w:rPr>
       </w:pPr>
+      <w:r>
+        <w:rPr>
+          <w:sz w:val="28"/>
+          <w:szCs w:val="28"/>
+          <w:rtl w:val="0"/>
+          <w:lang w:val="en-US"/>
+        </w:rPr>
+        <w:t>3.</w:t>
+      </w:r>
+      <w:r>
+        <w:rPr>
+          <w:outline w:val="0"/>
+          <w:color w:val="c45911"/>
+          <w:sz w:val="28"/>
+          <w:szCs w:val="28"/>
+          <w:u w:color="c45911"/>
+          <w:rtl w:val="0"/>
+          <w:lang w:val="en-US"/>
+          <w14:textFill>
+            <w14:solidFill>
+              <w14:srgbClr w14:val="C45911"/>
+            </w14:solidFill>
+          </w14:textFill>
+        </w:rPr>
+        <w:t>Name of the Course</w:t>
+      </w:r>
+      <w:r>
+        <w:rPr>
+          <w:sz w:val="28"/>
+          <w:szCs w:val="28"/>
+          <w:rtl w:val="0"/>
+        </w:rPr>
+        <w:tab/>
+        <w:t xml:space="preserve">: </w:t>
+        <w:tab/>
+      </w:r>
+      <w:r>
+        <w:rPr>
+          <w:rFonts w:ascii="Consolas" w:cs="Consolas" w:hAnsi="Consolas" w:eastAsia="Consolas"/>
+          <w:outline w:val="0"/>
+          <w:color w:val="0000c0"/>
+          <w:sz w:val="28"/>
+          <w:szCs w:val="28"/>
+          <w:u w:color="0000c0"/>
+          <w:rtl w:val="0"/>
+          <w:lang w:val="en-US"/>
+          <w14:textFill>
+            <w14:solidFill>
+              <w14:srgbClr w14:val="0000C0"/>
+            </w14:solidFill>
+          </w14:textFill>
+        </w:rPr>
+        <w:t>Java SE8 Developer Bootcamp</w:t>
+      </w:r>
     </w:p>
     <w:p>
       <w:pPr>
         <w:pStyle w:val="Body"/>
         <w:jc w:val="both"/>
-      </w:pPr>
+        <w:rPr>
+          <w:sz w:val="28"/>
+          <w:szCs w:val="28"/>
+        </w:rPr>
+      </w:pPr>
+      <w:r>
+        <w:rPr>
+          <w:outline w:val="0"/>
+          <w:color w:val="c45911"/>
+          <w:sz w:val="28"/>
+          <w:szCs w:val="28"/>
+          <w:u w:color="c45911"/>
+          <w:rtl w:val="0"/>
+          <w:lang w:val="en-US"/>
+          <w14:textFill>
+            <w14:solidFill>
+              <w14:srgbClr w14:val="C45911"/>
+            </w14:solidFill>
+          </w14:textFill>
+        </w:rPr>
+        <w:t>Level</w:t>
+        <w:tab/>
+      </w:r>
+      <w:r>
+        <w:rPr>
+          <w:sz w:val="28"/>
+          <w:szCs w:val="28"/>
+          <w:rtl w:val="0"/>
+        </w:rPr>
+        <w:tab/>
+        <w:t xml:space="preserve">     </w:t>
+        <w:tab/>
+        <w:tab/>
+        <w:t xml:space="preserve"> :       </w:t>
+        <w:tab/>
+        <w:t xml:space="preserve"> </w:t>
+      </w:r>
+      <w:r>
+        <w:rPr>
+          <w:rFonts w:ascii="Consolas" w:cs="Consolas" w:hAnsi="Consolas" w:eastAsia="Consolas"/>
+          <w:outline w:val="0"/>
+          <w:color w:val="0000c0"/>
+          <w:sz w:val="28"/>
+          <w:szCs w:val="28"/>
+          <w:u w:color="0000c0"/>
+          <w:rtl w:val="0"/>
+          <w:lang w:val="en-US"/>
+          <w14:textFill>
+            <w14:solidFill>
+              <w14:srgbClr w14:val="0000C0"/>
+            </w14:solidFill>
+          </w14:textFill>
+        </w:rPr>
+        <w:t>Easy</w:t>
+      </w:r>
     </w:p>
     <w:p>
       <w:pPr>
         <w:pStyle w:val="Body"/>
         <w:jc w:val="both"/>
         <w:rPr>
-          <w:sz w:val="28"/>
-          <w:szCs w:val="28"/>
+          <w:rFonts w:ascii="Consolas" w:cs="Consolas" w:hAnsi="Consolas" w:eastAsia="Consolas"/>
+          <w:outline w:val="0"/>
+          <w:color w:val="0000c0"/>
+          <w:sz w:val="28"/>
+          <w:szCs w:val="28"/>
+          <w:u w:color="0000c0"/>
+          <w14:textFill>
+            <w14:solidFill>
+              <w14:srgbClr w14:val="0000C0"/>
+            </w14:solidFill>
+          </w14:textFill>
         </w:rPr>
       </w:pPr>
       <w:r>
@@ -4041,6 +4202,1189 @@
             </w14:solidFill>
           </w14:textFill>
         </w:rPr>
+        <w:t>Tool Stack</w:t>
+        <w:tab/>
+      </w:r>
+      <w:r>
+        <w:rPr>
+          <w:sz w:val="28"/>
+          <w:szCs w:val="28"/>
+          <w:rtl w:val="0"/>
+        </w:rPr>
+        <w:tab/>
+        <w:tab/>
+        <w:t xml:space="preserve">: </w:t>
+        <w:tab/>
+      </w:r>
+      <w:r>
+        <w:rPr>
+          <w:rFonts w:ascii="Consolas" w:cs="Consolas" w:hAnsi="Consolas" w:eastAsia="Consolas"/>
+          <w:outline w:val="0"/>
+          <w:color w:val="0000c0"/>
+          <w:sz w:val="28"/>
+          <w:szCs w:val="28"/>
+          <w:u w:color="0000c0"/>
+          <w:rtl w:val="0"/>
+          <w:lang w:val="es-ES_tradnl"/>
+          <w14:textFill>
+            <w14:solidFill>
+              <w14:srgbClr w14:val="0000C0"/>
+            </w14:solidFill>
+          </w14:textFill>
+        </w:rPr>
+        <w:t>Java</w:t>
+      </w:r>
+      <w:r>
+        <w:rPr>
+          <w:rFonts w:ascii="Consolas" w:cs="Consolas" w:hAnsi="Consolas" w:eastAsia="Consolas"/>
+          <w:outline w:val="0"/>
+          <w:color w:val="0000c0"/>
+          <w:sz w:val="28"/>
+          <w:szCs w:val="28"/>
+          <w:u w:color="0000c0"/>
+          <w:rtl w:val="0"/>
+          <w:lang w:val="en-US"/>
+          <w14:textFill>
+            <w14:solidFill>
+              <w14:srgbClr w14:val="0000C0"/>
+            </w14:solidFill>
+          </w14:textFill>
+        </w:rPr>
+        <w:t xml:space="preserve"> </w:t>
+      </w:r>
+      <w:r>
+        <w:rPr>
+          <w:rFonts w:ascii="Consolas" w:cs="Consolas" w:hAnsi="Consolas" w:eastAsia="Consolas"/>
+          <w:outline w:val="0"/>
+          <w:color w:val="0000c0"/>
+          <w:sz w:val="28"/>
+          <w:szCs w:val="28"/>
+          <w:u w:color="0000c0"/>
+          <w:rtl w:val="0"/>
+          <w14:textFill>
+            <w14:solidFill>
+              <w14:srgbClr w14:val="0000C0"/>
+            </w14:solidFill>
+          </w14:textFill>
+        </w:rPr>
+        <w:t xml:space="preserve">8 </w:t>
+      </w:r>
+      <w:r>
+        <w:rPr>
+          <w:rFonts w:ascii="Consolas" w:cs="Consolas" w:hAnsi="Consolas" w:eastAsia="Consolas"/>
+          <w:outline w:val="0"/>
+          <w:color w:val="0000c0"/>
+          <w:sz w:val="28"/>
+          <w:szCs w:val="28"/>
+          <w:u w:color="0000c0"/>
+          <w:rtl w:val="0"/>
+          <w:lang w:val="en-US"/>
+          <w14:textFill>
+            <w14:solidFill>
+              <w14:srgbClr w14:val="0000C0"/>
+            </w14:solidFill>
+          </w14:textFill>
+        </w:rPr>
+        <w:t>[Static variables]</w:t>
+      </w:r>
+    </w:p>
+    <w:p>
+      <w:pPr>
+        <w:pStyle w:val="Body"/>
+        <w:jc w:val="both"/>
+        <w:rPr>
+          <w:rFonts w:ascii="Consolas" w:cs="Consolas" w:hAnsi="Consolas" w:eastAsia="Consolas"/>
+          <w:outline w:val="0"/>
+          <w:color w:val="0000c0"/>
+          <w:sz w:val="28"/>
+          <w:szCs w:val="28"/>
+          <w:u w:color="0000c0"/>
+          <w14:textFill>
+            <w14:solidFill>
+              <w14:srgbClr w14:val="0000C0"/>
+            </w14:solidFill>
+          </w14:textFill>
+        </w:rPr>
+      </w:pPr>
+      <w:r>
+        <w:rPr>
+          <w:outline w:val="0"/>
+          <w:color w:val="c45911"/>
+          <w:sz w:val="28"/>
+          <w:szCs w:val="28"/>
+          <w:u w:color="c45911"/>
+          <w:rtl w:val="0"/>
+          <w:lang w:val="en-US"/>
+          <w14:textFill>
+            <w14:solidFill>
+              <w14:srgbClr w14:val="C45911"/>
+            </w14:solidFill>
+          </w14:textFill>
+        </w:rPr>
+        <w:t>Problem Statement</w:t>
+      </w:r>
+      <w:r>
+        <w:rPr>
+          <w:sz w:val="28"/>
+          <w:szCs w:val="28"/>
+          <w:rtl w:val="0"/>
+        </w:rPr>
+        <w:tab/>
+        <w:t xml:space="preserve">: </w:t>
+        <w:tab/>
+      </w:r>
+      <w:r>
+        <w:rPr>
+          <w:rFonts w:ascii="Consolas" w:cs="Consolas" w:hAnsi="Consolas" w:eastAsia="Consolas"/>
+          <w:outline w:val="0"/>
+          <w:color w:val="0000c0"/>
+          <w:sz w:val="28"/>
+          <w:szCs w:val="28"/>
+          <w:u w:color="0000c0"/>
+          <w:rtl w:val="0"/>
+          <w:lang w:val="en-US"/>
+          <w14:textFill>
+            <w14:solidFill>
+              <w14:srgbClr w14:val="0000C0"/>
+            </w14:solidFill>
+          </w14:textFill>
+        </w:rPr>
+        <w:t xml:space="preserve">Provide a code solution to check the </w:t>
+      </w:r>
+      <w:r>
+        <w:rPr>
+          <w:rFonts w:ascii="Consolas" w:cs="Consolas" w:hAnsi="Consolas" w:eastAsia="Consolas"/>
+          <w:outline w:val="0"/>
+          <w:color w:val="0000c0"/>
+          <w:sz w:val="28"/>
+          <w:szCs w:val="28"/>
+          <w:u w:color="0000c0"/>
+          <w:rtl w:val="0"/>
+          <w:lang w:val="en-US"/>
+          <w14:textFill>
+            <w14:solidFill>
+              <w14:srgbClr w14:val="0000C0"/>
+            </w14:solidFill>
+          </w14:textFill>
+        </w:rPr>
+        <w:t xml:space="preserve">number of </w:t>
+      </w:r>
+      <w:r>
+        <w:rPr>
+          <w:rFonts w:ascii="Consolas" w:cs="Consolas" w:hAnsi="Consolas" w:eastAsia="Consolas"/>
+          <w:outline w:val="0"/>
+          <w:color w:val="0000c0"/>
+          <w:sz w:val="28"/>
+          <w:szCs w:val="28"/>
+          <w:u w:color="0000c0"/>
+          <w:rtl w:val="0"/>
+          <w14:textFill>
+            <w14:solidFill>
+              <w14:srgbClr w14:val="0000C0"/>
+            </w14:solidFill>
+          </w14:textFill>
+        </w:rPr>
+        <w:t>user</w:t>
+      </w:r>
+      <w:r>
+        <w:rPr>
+          <w:rFonts w:ascii="Consolas" w:cs="Consolas" w:hAnsi="Consolas" w:eastAsia="Consolas"/>
+          <w:outline w:val="0"/>
+          <w:color w:val="0000c0"/>
+          <w:sz w:val="28"/>
+          <w:szCs w:val="28"/>
+          <w:u w:color="0000c0"/>
+          <w:rtl w:val="0"/>
+          <w:lang w:val="en-US"/>
+          <w14:textFill>
+            <w14:solidFill>
+              <w14:srgbClr w14:val="0000C0"/>
+            </w14:solidFill>
+          </w14:textFill>
+        </w:rPr>
+        <w:t>s</w:t>
+      </w:r>
+      <w:r>
+        <w:rPr>
+          <w:rFonts w:ascii="Consolas" w:cs="Consolas" w:hAnsi="Consolas" w:eastAsia="Consolas"/>
+          <w:outline w:val="0"/>
+          <w:color w:val="0000c0"/>
+          <w:sz w:val="28"/>
+          <w:szCs w:val="28"/>
+          <w:u w:color="0000c0"/>
+          <w:rtl w:val="0"/>
+          <w14:textFill>
+            <w14:solidFill>
+              <w14:srgbClr w14:val="0000C0"/>
+            </w14:solidFill>
+          </w14:textFill>
+        </w:rPr>
+        <w:t xml:space="preserve"> </w:t>
+      </w:r>
+      <w:r>
+        <w:rPr>
+          <w:rFonts w:ascii="Consolas" w:cs="Consolas" w:hAnsi="Consolas" w:eastAsia="Consolas"/>
+          <w:outline w:val="0"/>
+          <w:color w:val="0000c0"/>
+          <w:sz w:val="28"/>
+          <w:szCs w:val="28"/>
+          <w:u w:color="0000c0"/>
+          <w:rtl w:val="0"/>
+          <w:lang w:val="en-US"/>
+          <w14:textFill>
+            <w14:solidFill>
+              <w14:srgbClr w14:val="0000C0"/>
+            </w14:solidFill>
+          </w14:textFill>
+        </w:rPr>
+        <w:t>created in an application session</w:t>
+      </w:r>
+      <w:r>
+        <w:rPr>
+          <w:rFonts w:ascii="Consolas" w:cs="Consolas" w:hAnsi="Consolas" w:eastAsia="Consolas"/>
+          <w:outline w:val="0"/>
+          <w:color w:val="0000c0"/>
+          <w:sz w:val="28"/>
+          <w:szCs w:val="28"/>
+          <w:u w:color="0000c0"/>
+          <w:rtl w:val="0"/>
+          <w14:textFill>
+            <w14:solidFill>
+              <w14:srgbClr w14:val="0000C0"/>
+            </w14:solidFill>
+          </w14:textFill>
+        </w:rPr>
+        <w:t>.</w:t>
+      </w:r>
+    </w:p>
+    <w:p>
+      <w:pPr>
+        <w:pStyle w:val="Body"/>
+        <w:jc w:val="both"/>
+        <w:rPr>
+          <w:rFonts w:ascii="Consolas" w:cs="Consolas" w:hAnsi="Consolas" w:eastAsia="Consolas"/>
+          <w:outline w:val="0"/>
+          <w:color w:val="0000c0"/>
+          <w:sz w:val="28"/>
+          <w:szCs w:val="28"/>
+          <w:u w:color="0000c0"/>
+          <w14:textFill>
+            <w14:solidFill>
+              <w14:srgbClr w14:val="0000C0"/>
+            </w14:solidFill>
+          </w14:textFill>
+        </w:rPr>
+      </w:pPr>
+      <w:r>
+        <w:rPr>
+          <w:outline w:val="0"/>
+          <w:color w:val="c45911"/>
+          <w:sz w:val="28"/>
+          <w:szCs w:val="28"/>
+          <w:u w:color="c45911"/>
+          <w:rtl w:val="0"/>
+          <w:lang w:val="fr-FR"/>
+          <w14:textFill>
+            <w14:solidFill>
+              <w14:srgbClr w14:val="C45911"/>
+            </w14:solidFill>
+          </w14:textFill>
+        </w:rPr>
+        <w:t>Description</w:t>
+        <w:tab/>
+      </w:r>
+      <w:r>
+        <w:rPr>
+          <w:outline w:val="0"/>
+          <w:color w:val="c45911"/>
+          <w:sz w:val="28"/>
+          <w:szCs w:val="28"/>
+          <w:u w:color="c45911"/>
+          <w:rtl w:val="0"/>
+          <w:lang w:val="en-US"/>
+          <w14:textFill>
+            <w14:solidFill>
+              <w14:srgbClr w14:val="C45911"/>
+            </w14:solidFill>
+          </w14:textFill>
+        </w:rPr>
+        <w:t xml:space="preserve">:  </w:t>
+      </w:r>
+      <w:r>
+        <w:rPr>
+          <w:rFonts w:ascii="Consolas" w:cs="Consolas" w:hAnsi="Consolas" w:eastAsia="Consolas"/>
+          <w:outline w:val="0"/>
+          <w:color w:val="0000c0"/>
+          <w:sz w:val="28"/>
+          <w:szCs w:val="28"/>
+          <w:u w:color="0000c0"/>
+          <w:rtl w:val="0"/>
+          <w:lang w:val="en-US"/>
+          <w14:textFill>
+            <w14:solidFill>
+              <w14:srgbClr w14:val="0000C0"/>
+            </w14:solidFill>
+          </w14:textFill>
+        </w:rPr>
+        <w:t xml:space="preserve">Create User class with </w:t>
+      </w:r>
+      <w:r>
+        <w:rPr>
+          <w:rFonts w:ascii="Consolas" w:cs="Consolas" w:hAnsi="Consolas" w:eastAsia="Consolas"/>
+          <w:outline w:val="0"/>
+          <w:color w:val="0000c0"/>
+          <w:sz w:val="28"/>
+          <w:szCs w:val="28"/>
+          <w:u w:color="0000c0"/>
+          <w:rtl w:val="0"/>
+          <w:lang w:val="en-US"/>
+          <w14:textFill>
+            <w14:solidFill>
+              <w14:srgbClr w14:val="0000C0"/>
+            </w14:solidFill>
+          </w14:textFill>
+        </w:rPr>
+        <w:t xml:space="preserve">following </w:t>
+      </w:r>
+      <w:r>
+        <w:rPr>
+          <w:rFonts w:ascii="Consolas" w:cs="Consolas" w:hAnsi="Consolas" w:eastAsia="Consolas"/>
+          <w:outline w:val="0"/>
+          <w:color w:val="0000c0"/>
+          <w:sz w:val="28"/>
+          <w:szCs w:val="28"/>
+          <w:u w:color="0000c0"/>
+          <w:rtl w:val="0"/>
+          <w14:textFill>
+            <w14:solidFill>
+              <w14:srgbClr w14:val="0000C0"/>
+            </w14:solidFill>
+          </w14:textFill>
+        </w:rPr>
+        <w:t xml:space="preserve"> </w:t>
+      </w:r>
+      <w:r>
+        <w:rPr>
+          <w:rFonts w:ascii="Consolas" w:cs="Consolas" w:hAnsi="Consolas" w:eastAsia="Consolas"/>
+          <w:outline w:val="0"/>
+          <w:color w:val="0000c0"/>
+          <w:sz w:val="28"/>
+          <w:szCs w:val="28"/>
+          <w:u w:color="0000c0"/>
+          <w:rtl w:val="0"/>
+          <w:lang w:val="en-US"/>
+          <w14:textFill>
+            <w14:solidFill>
+              <w14:srgbClr w14:val="0000C0"/>
+            </w14:solidFill>
+          </w14:textFill>
+        </w:rPr>
+        <w:t>attributes and parameterised</w:t>
+      </w:r>
+      <w:r>
+        <w:rPr>
+          <w:rFonts w:ascii="Consolas" w:cs="Consolas" w:hAnsi="Consolas" w:eastAsia="Consolas"/>
+          <w:outline w:val="0"/>
+          <w:color w:val="0000c0"/>
+          <w:sz w:val="28"/>
+          <w:szCs w:val="28"/>
+          <w:u w:color="0000c0"/>
+          <w:rtl w:val="0"/>
+          <w:lang w:val="es-ES_tradnl"/>
+          <w14:textFill>
+            <w14:solidFill>
+              <w14:srgbClr w14:val="0000C0"/>
+            </w14:solidFill>
+          </w14:textFill>
+        </w:rPr>
+        <w:t xml:space="preserve"> constructor </w:t>
+      </w:r>
+      <w:r>
+        <w:rPr>
+          <w:rFonts w:ascii="Consolas" w:cs="Consolas" w:hAnsi="Consolas" w:eastAsia="Consolas"/>
+          <w:outline w:val="0"/>
+          <w:color w:val="0000c0"/>
+          <w:sz w:val="28"/>
+          <w:szCs w:val="28"/>
+          <w:u w:color="0000c0"/>
+          <w:rtl w:val="0"/>
+          <w:lang w:val="en-US"/>
+          <w14:textFill>
+            <w14:solidFill>
+              <w14:srgbClr w14:val="0000C0"/>
+            </w14:solidFill>
+          </w14:textFill>
+        </w:rPr>
+        <w:t>.</w:t>
+      </w:r>
+    </w:p>
+    <w:tbl>
+      <w:tblPr>
+        <w:tblW w:w="9000" w:type="dxa"/>
+        <w:jc w:val="left"/>
+        <w:tblInd w:w="108" w:type="dxa"/>
+        <w:tblBorders>
+          <w:top w:val="single" w:color="ffffff" w:sz="8" w:space="0" w:shadow="0" w:frame="0"/>
+          <w:left w:val="single" w:color="ffffff" w:sz="8" w:space="0" w:shadow="0" w:frame="0"/>
+          <w:bottom w:val="single" w:color="ffffff" w:sz="8" w:space="0" w:shadow="0" w:frame="0"/>
+          <w:right w:val="single" w:color="ffffff" w:sz="8" w:space="0" w:shadow="0" w:frame="0"/>
+          <w:insideH w:val="single" w:color="ffffff" w:sz="8" w:space="0" w:shadow="0" w:frame="0"/>
+          <w:insideV w:val="single" w:color="ffffff" w:sz="8" w:space="0" w:shadow="0" w:frame="0"/>
+        </w:tblBorders>
+        <w:shd w:val="clear" w:color="auto" w:fill="cdd4e9"/>
+        <w:tblLayout w:type="fixed"/>
+      </w:tblPr>
+      <w:tblGrid>
+        <w:gridCol w:w="4500"/>
+        <w:gridCol w:w="4500"/>
+      </w:tblGrid>
+      <w:tr>
+        <w:tblPrEx>
+          <w:shd w:val="clear" w:color="auto" w:fill="4472c4"/>
+        </w:tblPrEx>
+        <w:trPr>
+          <w:trHeight w:val="452" w:hRule="atLeast"/>
+          <w:tblHeader/>
+        </w:trPr>
+        <w:tc>
+          <w:tcPr>
+            <w:tcW w:type="dxa" w:w="4500"/>
+            <w:tcBorders>
+              <w:top w:val="single" w:color="ffffff" w:sz="8" w:space="0" w:shadow="0" w:frame="0"/>
+              <w:left w:val="single" w:color="ffffff" w:sz="8" w:space="0" w:shadow="0" w:frame="0"/>
+              <w:bottom w:val="single" w:color="ffffff" w:sz="24" w:space="0" w:shadow="0" w:frame="0"/>
+              <w:right w:val="single" w:color="ffffff" w:sz="8" w:space="0" w:shadow="0" w:frame="0"/>
+            </w:tcBorders>
+            <w:shd w:val="clear" w:color="auto" w:fill="4472c4"/>
+            <w:tcMar>
+              <w:top w:type="dxa" w:w="0"/>
+              <w:left w:type="dxa" w:w="0"/>
+              <w:bottom w:type="dxa" w:w="0"/>
+              <w:right w:type="dxa" w:w="0"/>
+            </w:tcMar>
+            <w:vAlign w:val="top"/>
+          </w:tcPr>
+          <w:p/>
+        </w:tc>
+        <w:tc>
+          <w:tcPr>
+            <w:tcW w:type="dxa" w:w="4500"/>
+            <w:tcBorders>
+              <w:top w:val="single" w:color="ffffff" w:sz="8" w:space="0" w:shadow="0" w:frame="0"/>
+              <w:left w:val="single" w:color="ffffff" w:sz="8" w:space="0" w:shadow="0" w:frame="0"/>
+              <w:bottom w:val="single" w:color="ffffff" w:sz="24" w:space="0" w:shadow="0" w:frame="0"/>
+              <w:right w:val="single" w:color="ffffff" w:sz="8" w:space="0" w:shadow="0" w:frame="0"/>
+            </w:tcBorders>
+            <w:shd w:val="clear" w:color="auto" w:fill="4472c4"/>
+            <w:tcMar>
+              <w:top w:type="dxa" w:w="0"/>
+              <w:left w:type="dxa" w:w="0"/>
+              <w:bottom w:type="dxa" w:w="0"/>
+              <w:right w:type="dxa" w:w="0"/>
+            </w:tcMar>
+            <w:vAlign w:val="top"/>
+          </w:tcPr>
+          <w:p/>
+        </w:tc>
+      </w:tr>
+      <w:tr>
+        <w:tblPrEx>
+          <w:shd w:val="clear" w:color="auto" w:fill="cdd4e9"/>
+        </w:tblPrEx>
+        <w:trPr>
+          <w:trHeight w:val="452" w:hRule="atLeast"/>
+        </w:trPr>
+        <w:tc>
+          <w:tcPr>
+            <w:tcW w:type="dxa" w:w="4500"/>
+            <w:tcBorders>
+              <w:top w:val="single" w:color="ffffff" w:sz="24" w:space="0" w:shadow="0" w:frame="0"/>
+              <w:left w:val="single" w:color="ffffff" w:sz="8" w:space="0" w:shadow="0" w:frame="0"/>
+              <w:bottom w:val="single" w:color="ffffff" w:sz="8" w:space="0" w:shadow="0" w:frame="0"/>
+              <w:right w:val="single" w:color="ffffff" w:sz="8" w:space="0" w:shadow="0" w:frame="0"/>
+            </w:tcBorders>
+            <w:shd w:val="clear" w:color="auto" w:fill="cdd4e9"/>
+            <w:tcMar>
+              <w:top w:type="dxa" w:w="0"/>
+              <w:left w:type="dxa" w:w="0"/>
+              <w:bottom w:type="dxa" w:w="0"/>
+              <w:right w:type="dxa" w:w="0"/>
+            </w:tcMar>
+            <w:vAlign w:val="top"/>
+          </w:tcPr>
+          <w:p>
+            <w:pPr>
+              <w:keepNext w:val="0"/>
+              <w:keepLines w:val="0"/>
+              <w:pageBreakBefore w:val="0"/>
+              <w:widowControl w:val="1"/>
+              <w:shd w:val="clear" w:color="auto" w:fill="auto"/>
+              <w:suppressAutoHyphens w:val="1"/>
+              <w:bidi w:val="0"/>
+              <w:spacing w:before="0" w:after="0" w:line="240" w:lineRule="auto"/>
+              <w:ind w:left="0" w:right="0" w:firstLine="0"/>
+              <w:jc w:val="left"/>
+              <w:outlineLvl w:val="0"/>
+              <w:rPr>
+                <w:rtl w:val="0"/>
+              </w:rPr>
+            </w:pPr>
+            <w:r>
+              <w:rPr>
+                <w:rFonts w:ascii="Calibri" w:cs="Arial Unicode MS" w:hAnsi="Calibri" w:eastAsia="Arial Unicode MS"/>
+                <w:b w:val="0"/>
+                <w:bCs w:val="0"/>
+                <w:i w:val="0"/>
+                <w:iCs w:val="0"/>
+                <w:caps w:val="0"/>
+                <w:smallCaps w:val="0"/>
+                <w:strike w:val="0"/>
+                <w:dstrike w:val="0"/>
+                <w:outline w:val="0"/>
+                <w:color w:val="000000"/>
+                <w:spacing w:val="0"/>
+                <w:kern w:val="0"/>
+                <w:position w:val="0"/>
+                <w:sz w:val="36"/>
+                <w:szCs w:val="36"/>
+                <w:u w:val="none"/>
+                <w:shd w:val="nil" w:color="auto" w:fill="auto"/>
+                <w:vertAlign w:val="baseline"/>
+                <w:rtl w:val="0"/>
+                <w14:textOutline w14:w="12700" w14:cap="flat">
+                  <w14:noFill/>
+                  <w14:miter w14:lim="400000"/>
+                </w14:textOutline>
+                <w14:textFill>
+                  <w14:solidFill>
+                    <w14:srgbClr w14:val="000000"/>
+                  </w14:solidFill>
+                </w14:textFill>
+              </w:rPr>
+              <w:t>username</w:t>
+            </w:r>
+          </w:p>
+        </w:tc>
+        <w:tc>
+          <w:tcPr>
+            <w:tcW w:type="dxa" w:w="4500"/>
+            <w:tcBorders>
+              <w:top w:val="single" w:color="ffffff" w:sz="24" w:space="0" w:shadow="0" w:frame="0"/>
+              <w:left w:val="single" w:color="ffffff" w:sz="8" w:space="0" w:shadow="0" w:frame="0"/>
+              <w:bottom w:val="single" w:color="ffffff" w:sz="8" w:space="0" w:shadow="0" w:frame="0"/>
+              <w:right w:val="single" w:color="ffffff" w:sz="8" w:space="0" w:shadow="0" w:frame="0"/>
+            </w:tcBorders>
+            <w:shd w:val="clear" w:color="auto" w:fill="cdd4e9"/>
+            <w:tcMar>
+              <w:top w:type="dxa" w:w="0"/>
+              <w:left w:type="dxa" w:w="0"/>
+              <w:bottom w:type="dxa" w:w="0"/>
+              <w:right w:type="dxa" w:w="0"/>
+            </w:tcMar>
+            <w:vAlign w:val="top"/>
+          </w:tcPr>
+          <w:p>
+            <w:pPr>
+              <w:keepNext w:val="0"/>
+              <w:keepLines w:val="0"/>
+              <w:pageBreakBefore w:val="0"/>
+              <w:widowControl w:val="1"/>
+              <w:shd w:val="clear" w:color="auto" w:fill="auto"/>
+              <w:suppressAutoHyphens w:val="1"/>
+              <w:bidi w:val="0"/>
+              <w:spacing w:before="0" w:after="0" w:line="240" w:lineRule="auto"/>
+              <w:ind w:left="0" w:right="0" w:firstLine="0"/>
+              <w:jc w:val="left"/>
+              <w:outlineLvl w:val="0"/>
+              <w:rPr>
+                <w:rtl w:val="0"/>
+              </w:rPr>
+            </w:pPr>
+            <w:r>
+              <w:rPr>
+                <w:rFonts w:ascii="Calibri" w:cs="Arial Unicode MS" w:hAnsi="Calibri" w:eastAsia="Arial Unicode MS"/>
+                <w:b w:val="0"/>
+                <w:bCs w:val="0"/>
+                <w:i w:val="0"/>
+                <w:iCs w:val="0"/>
+                <w:caps w:val="0"/>
+                <w:smallCaps w:val="0"/>
+                <w:strike w:val="0"/>
+                <w:dstrike w:val="0"/>
+                <w:outline w:val="0"/>
+                <w:color w:val="000000"/>
+                <w:spacing w:val="0"/>
+                <w:kern w:val="0"/>
+                <w:position w:val="0"/>
+                <w:sz w:val="36"/>
+                <w:szCs w:val="36"/>
+                <w:u w:val="none"/>
+                <w:shd w:val="nil" w:color="auto" w:fill="auto"/>
+                <w:vertAlign w:val="baseline"/>
+                <w:rtl w:val="0"/>
+                <w14:textOutline w14:w="12700" w14:cap="flat">
+                  <w14:noFill/>
+                  <w14:miter w14:lim="400000"/>
+                </w14:textOutline>
+                <w14:textFill>
+                  <w14:solidFill>
+                    <w14:srgbClr w14:val="000000"/>
+                  </w14:solidFill>
+                </w14:textFill>
+              </w:rPr>
+              <w:t>String</w:t>
+            </w:r>
+          </w:p>
+        </w:tc>
+      </w:tr>
+      <w:tr>
+        <w:tblPrEx>
+          <w:shd w:val="clear" w:color="auto" w:fill="cdd4e9"/>
+        </w:tblPrEx>
+        <w:trPr>
+          <w:trHeight w:val="452" w:hRule="atLeast"/>
+        </w:trPr>
+        <w:tc>
+          <w:tcPr>
+            <w:tcW w:type="dxa" w:w="4500"/>
+            <w:tcBorders>
+              <w:top w:val="single" w:color="ffffff" w:sz="8" w:space="0" w:shadow="0" w:frame="0"/>
+              <w:left w:val="single" w:color="ffffff" w:sz="8" w:space="0" w:shadow="0" w:frame="0"/>
+              <w:bottom w:val="single" w:color="ffffff" w:sz="8" w:space="0" w:shadow="0" w:frame="0"/>
+              <w:right w:val="single" w:color="ffffff" w:sz="8" w:space="0" w:shadow="0" w:frame="0"/>
+            </w:tcBorders>
+            <w:shd w:val="clear" w:color="auto" w:fill="e7eaf4"/>
+            <w:tcMar>
+              <w:top w:type="dxa" w:w="0"/>
+              <w:left w:type="dxa" w:w="0"/>
+              <w:bottom w:type="dxa" w:w="0"/>
+              <w:right w:type="dxa" w:w="0"/>
+            </w:tcMar>
+            <w:vAlign w:val="top"/>
+          </w:tcPr>
+          <w:p>
+            <w:pPr>
+              <w:keepNext w:val="0"/>
+              <w:keepLines w:val="0"/>
+              <w:pageBreakBefore w:val="0"/>
+              <w:widowControl w:val="1"/>
+              <w:shd w:val="clear" w:color="auto" w:fill="auto"/>
+              <w:suppressAutoHyphens w:val="1"/>
+              <w:bidi w:val="0"/>
+              <w:spacing w:before="0" w:after="0" w:line="240" w:lineRule="auto"/>
+              <w:ind w:left="0" w:right="0" w:firstLine="0"/>
+              <w:jc w:val="left"/>
+              <w:outlineLvl w:val="0"/>
+              <w:rPr>
+                <w:rtl w:val="0"/>
+              </w:rPr>
+            </w:pPr>
+            <w:r>
+              <w:rPr>
+                <w:rFonts w:ascii="Calibri" w:cs="Arial Unicode MS" w:hAnsi="Calibri" w:eastAsia="Arial Unicode MS"/>
+                <w:b w:val="0"/>
+                <w:bCs w:val="0"/>
+                <w:i w:val="0"/>
+                <w:iCs w:val="0"/>
+                <w:caps w:val="0"/>
+                <w:smallCaps w:val="0"/>
+                <w:strike w:val="0"/>
+                <w:dstrike w:val="0"/>
+                <w:outline w:val="0"/>
+                <w:color w:val="000000"/>
+                <w:spacing w:val="0"/>
+                <w:kern w:val="0"/>
+                <w:position w:val="0"/>
+                <w:sz w:val="36"/>
+                <w:szCs w:val="36"/>
+                <w:u w:val="none"/>
+                <w:shd w:val="nil" w:color="auto" w:fill="auto"/>
+                <w:vertAlign w:val="baseline"/>
+                <w:rtl w:val="0"/>
+                <w14:textOutline w14:w="12700" w14:cap="flat">
+                  <w14:noFill/>
+                  <w14:miter w14:lim="400000"/>
+                </w14:textOutline>
+                <w14:textFill>
+                  <w14:solidFill>
+                    <w14:srgbClr w14:val="000000"/>
+                  </w14:solidFill>
+                </w14:textFill>
+              </w:rPr>
+              <w:t>email</w:t>
+            </w:r>
+          </w:p>
+        </w:tc>
+        <w:tc>
+          <w:tcPr>
+            <w:tcW w:type="dxa" w:w="4500"/>
+            <w:tcBorders>
+              <w:top w:val="single" w:color="ffffff" w:sz="8" w:space="0" w:shadow="0" w:frame="0"/>
+              <w:left w:val="single" w:color="ffffff" w:sz="8" w:space="0" w:shadow="0" w:frame="0"/>
+              <w:bottom w:val="single" w:color="ffffff" w:sz="8" w:space="0" w:shadow="0" w:frame="0"/>
+              <w:right w:val="single" w:color="ffffff" w:sz="8" w:space="0" w:shadow="0" w:frame="0"/>
+            </w:tcBorders>
+            <w:shd w:val="clear" w:color="auto" w:fill="e7eaf4"/>
+            <w:tcMar>
+              <w:top w:type="dxa" w:w="0"/>
+              <w:left w:type="dxa" w:w="0"/>
+              <w:bottom w:type="dxa" w:w="0"/>
+              <w:right w:type="dxa" w:w="0"/>
+            </w:tcMar>
+            <w:vAlign w:val="top"/>
+          </w:tcPr>
+          <w:p>
+            <w:pPr>
+              <w:keepNext w:val="0"/>
+              <w:keepLines w:val="0"/>
+              <w:pageBreakBefore w:val="0"/>
+              <w:widowControl w:val="1"/>
+              <w:shd w:val="clear" w:color="auto" w:fill="auto"/>
+              <w:suppressAutoHyphens w:val="1"/>
+              <w:bidi w:val="0"/>
+              <w:spacing w:before="0" w:after="0" w:line="240" w:lineRule="auto"/>
+              <w:ind w:left="0" w:right="0" w:firstLine="0"/>
+              <w:jc w:val="left"/>
+              <w:outlineLvl w:val="0"/>
+              <w:rPr>
+                <w:rtl w:val="0"/>
+              </w:rPr>
+            </w:pPr>
+            <w:r>
+              <w:rPr>
+                <w:rFonts w:ascii="Calibri" w:cs="Arial Unicode MS" w:hAnsi="Calibri" w:eastAsia="Arial Unicode MS"/>
+                <w:b w:val="0"/>
+                <w:bCs w:val="0"/>
+                <w:i w:val="0"/>
+                <w:iCs w:val="0"/>
+                <w:caps w:val="0"/>
+                <w:smallCaps w:val="0"/>
+                <w:strike w:val="0"/>
+                <w:dstrike w:val="0"/>
+                <w:outline w:val="0"/>
+                <w:color w:val="000000"/>
+                <w:spacing w:val="0"/>
+                <w:kern w:val="0"/>
+                <w:position w:val="0"/>
+                <w:sz w:val="36"/>
+                <w:szCs w:val="36"/>
+                <w:u w:val="none"/>
+                <w:shd w:val="nil" w:color="auto" w:fill="auto"/>
+                <w:vertAlign w:val="baseline"/>
+                <w:rtl w:val="0"/>
+                <w14:textOutline w14:w="12700" w14:cap="flat">
+                  <w14:noFill/>
+                  <w14:miter w14:lim="400000"/>
+                </w14:textOutline>
+                <w14:textFill>
+                  <w14:solidFill>
+                    <w14:srgbClr w14:val="000000"/>
+                  </w14:solidFill>
+                </w14:textFill>
+              </w:rPr>
+              <w:t>String</w:t>
+            </w:r>
+          </w:p>
+        </w:tc>
+      </w:tr>
+      <w:tr>
+        <w:tblPrEx>
+          <w:shd w:val="clear" w:color="auto" w:fill="cdd4e9"/>
+        </w:tblPrEx>
+        <w:trPr>
+          <w:trHeight w:val="452" w:hRule="atLeast"/>
+        </w:trPr>
+        <w:tc>
+          <w:tcPr>
+            <w:tcW w:type="dxa" w:w="4500"/>
+            <w:tcBorders>
+              <w:top w:val="single" w:color="ffffff" w:sz="8" w:space="0" w:shadow="0" w:frame="0"/>
+              <w:left w:val="single" w:color="ffffff" w:sz="8" w:space="0" w:shadow="0" w:frame="0"/>
+              <w:bottom w:val="single" w:color="ffffff" w:sz="8" w:space="0" w:shadow="0" w:frame="0"/>
+              <w:right w:val="single" w:color="ffffff" w:sz="8" w:space="0" w:shadow="0" w:frame="0"/>
+            </w:tcBorders>
+            <w:shd w:val="clear" w:color="auto" w:fill="cdd4e9"/>
+            <w:tcMar>
+              <w:top w:type="dxa" w:w="0"/>
+              <w:left w:type="dxa" w:w="0"/>
+              <w:bottom w:type="dxa" w:w="0"/>
+              <w:right w:type="dxa" w:w="0"/>
+            </w:tcMar>
+            <w:vAlign w:val="top"/>
+          </w:tcPr>
+          <w:p>
+            <w:pPr>
+              <w:keepNext w:val="0"/>
+              <w:keepLines w:val="0"/>
+              <w:pageBreakBefore w:val="0"/>
+              <w:widowControl w:val="1"/>
+              <w:shd w:val="clear" w:color="auto" w:fill="auto"/>
+              <w:suppressAutoHyphens w:val="1"/>
+              <w:bidi w:val="0"/>
+              <w:spacing w:before="0" w:after="0" w:line="240" w:lineRule="auto"/>
+              <w:ind w:left="0" w:right="0" w:firstLine="0"/>
+              <w:jc w:val="left"/>
+              <w:outlineLvl w:val="0"/>
+              <w:rPr>
+                <w:rtl w:val="0"/>
+              </w:rPr>
+            </w:pPr>
+            <w:r>
+              <w:rPr>
+                <w:rFonts w:ascii="Calibri" w:cs="Arial Unicode MS" w:hAnsi="Calibri" w:eastAsia="Arial Unicode MS"/>
+                <w:b w:val="0"/>
+                <w:bCs w:val="0"/>
+                <w:i w:val="0"/>
+                <w:iCs w:val="0"/>
+                <w:caps w:val="0"/>
+                <w:smallCaps w:val="0"/>
+                <w:strike w:val="0"/>
+                <w:dstrike w:val="0"/>
+                <w:outline w:val="0"/>
+                <w:color w:val="000000"/>
+                <w:spacing w:val="0"/>
+                <w:kern w:val="0"/>
+                <w:position w:val="0"/>
+                <w:sz w:val="36"/>
+                <w:szCs w:val="36"/>
+                <w:u w:val="none"/>
+                <w:shd w:val="nil" w:color="auto" w:fill="auto"/>
+                <w:vertAlign w:val="baseline"/>
+                <w:rtl w:val="0"/>
+                <w14:textOutline w14:w="12700" w14:cap="flat">
+                  <w14:noFill/>
+                  <w14:miter w14:lim="400000"/>
+                </w14:textOutline>
+                <w14:textFill>
+                  <w14:solidFill>
+                    <w14:srgbClr w14:val="000000"/>
+                  </w14:solidFill>
+                </w14:textFill>
+              </w:rPr>
+              <w:t>count</w:t>
+            </w:r>
+          </w:p>
+        </w:tc>
+        <w:tc>
+          <w:tcPr>
+            <w:tcW w:type="dxa" w:w="4500"/>
+            <w:tcBorders>
+              <w:top w:val="single" w:color="ffffff" w:sz="8" w:space="0" w:shadow="0" w:frame="0"/>
+              <w:left w:val="single" w:color="ffffff" w:sz="8" w:space="0" w:shadow="0" w:frame="0"/>
+              <w:bottom w:val="single" w:color="ffffff" w:sz="8" w:space="0" w:shadow="0" w:frame="0"/>
+              <w:right w:val="single" w:color="ffffff" w:sz="8" w:space="0" w:shadow="0" w:frame="0"/>
+            </w:tcBorders>
+            <w:shd w:val="clear" w:color="auto" w:fill="cdd4e9"/>
+            <w:tcMar>
+              <w:top w:type="dxa" w:w="0"/>
+              <w:left w:type="dxa" w:w="0"/>
+              <w:bottom w:type="dxa" w:w="0"/>
+              <w:right w:type="dxa" w:w="0"/>
+            </w:tcMar>
+            <w:vAlign w:val="top"/>
+          </w:tcPr>
+          <w:p>
+            <w:pPr>
+              <w:keepNext w:val="0"/>
+              <w:keepLines w:val="0"/>
+              <w:pageBreakBefore w:val="0"/>
+              <w:widowControl w:val="1"/>
+              <w:shd w:val="clear" w:color="auto" w:fill="auto"/>
+              <w:suppressAutoHyphens w:val="1"/>
+              <w:bidi w:val="0"/>
+              <w:spacing w:before="0" w:after="0" w:line="240" w:lineRule="auto"/>
+              <w:ind w:left="0" w:right="0" w:firstLine="0"/>
+              <w:jc w:val="left"/>
+              <w:outlineLvl w:val="0"/>
+              <w:rPr>
+                <w:rtl w:val="0"/>
+              </w:rPr>
+            </w:pPr>
+            <w:r>
+              <w:rPr>
+                <w:rFonts w:ascii="Calibri" w:cs="Arial Unicode MS" w:hAnsi="Calibri" w:eastAsia="Arial Unicode MS"/>
+                <w:b w:val="0"/>
+                <w:bCs w:val="0"/>
+                <w:i w:val="0"/>
+                <w:iCs w:val="0"/>
+                <w:caps w:val="0"/>
+                <w:smallCaps w:val="0"/>
+                <w:strike w:val="0"/>
+                <w:dstrike w:val="0"/>
+                <w:outline w:val="0"/>
+                <w:color w:val="000000"/>
+                <w:spacing w:val="0"/>
+                <w:kern w:val="0"/>
+                <w:position w:val="0"/>
+                <w:sz w:val="36"/>
+                <w:szCs w:val="36"/>
+                <w:u w:val="none"/>
+                <w:shd w:val="nil" w:color="auto" w:fill="auto"/>
+                <w:vertAlign w:val="baseline"/>
+                <w:rtl w:val="0"/>
+                <w14:textOutline w14:w="12700" w14:cap="flat">
+                  <w14:noFill/>
+                  <w14:miter w14:lim="400000"/>
+                </w14:textOutline>
+                <w14:textFill>
+                  <w14:solidFill>
+                    <w14:srgbClr w14:val="000000"/>
+                  </w14:solidFill>
+                </w14:textFill>
+              </w:rPr>
+              <w:t>integer-static</w:t>
+            </w:r>
+          </w:p>
+        </w:tc>
+      </w:tr>
+    </w:tbl>
+    <w:p>
+      <w:pPr>
+        <w:pStyle w:val="Body"/>
+        <w:jc w:val="both"/>
+        <w:rPr>
+          <w:rFonts w:ascii="Consolas" w:cs="Consolas" w:hAnsi="Consolas" w:eastAsia="Consolas"/>
+          <w:outline w:val="0"/>
+          <w:color w:val="0000c0"/>
+          <w:sz w:val="28"/>
+          <w:szCs w:val="28"/>
+          <w:u w:color="0000c0"/>
+          <w14:textFill>
+            <w14:solidFill>
+              <w14:srgbClr w14:val="0000C0"/>
+            </w14:solidFill>
+          </w14:textFill>
+        </w:rPr>
+      </w:pPr>
+    </w:p>
+    <w:p>
+      <w:pPr>
+        <w:pStyle w:val="Body"/>
+        <w:jc w:val="both"/>
+        <w:rPr>
+          <w:rFonts w:ascii="Consolas" w:cs="Consolas" w:hAnsi="Consolas" w:eastAsia="Consolas"/>
+          <w:outline w:val="0"/>
+          <w:color w:val="0000c0"/>
+          <w:sz w:val="28"/>
+          <w:szCs w:val="28"/>
+          <w:u w:color="0000c0"/>
+          <w14:textFill>
+            <w14:solidFill>
+              <w14:srgbClr w14:val="0000C0"/>
+            </w14:solidFill>
+          </w14:textFill>
+        </w:rPr>
+      </w:pPr>
+      <w:r>
+        <w:rPr>
+          <w:rFonts w:ascii="Consolas" w:cs="Consolas" w:hAnsi="Consolas" w:eastAsia="Consolas"/>
+          <w:outline w:val="0"/>
+          <w:color w:val="0000c0"/>
+          <w:sz w:val="28"/>
+          <w:szCs w:val="28"/>
+          <w:u w:color="0000c0"/>
+          <w:rtl w:val="0"/>
+          <w:lang w:val="en-US"/>
+          <w14:textFill>
+            <w14:solidFill>
+              <w14:srgbClr w14:val="0000C0"/>
+            </w14:solidFill>
+          </w14:textFill>
+        </w:rPr>
+        <w:t xml:space="preserve">and another MainClass </w:t>
+      </w:r>
+      <w:r>
+        <w:rPr>
+          <w:rFonts w:ascii="Consolas" w:cs="Consolas" w:hAnsi="Consolas" w:eastAsia="Consolas"/>
+          <w:outline w:val="0"/>
+          <w:color w:val="0000c0"/>
+          <w:sz w:val="28"/>
+          <w:szCs w:val="28"/>
+          <w:u w:color="0000c0"/>
+          <w:rtl w:val="0"/>
+          <w:lang w:val="en-US"/>
+          <w14:textFill>
+            <w14:solidFill>
+              <w14:srgbClr w14:val="0000C0"/>
+            </w14:solidFill>
+          </w14:textFill>
+        </w:rPr>
+        <w:t>with main method.Provide ways to add multiple user to the application at an array , the count  variable should hold/display the number of users created in the session.</w:t>
+      </w:r>
+    </w:p>
+    <w:p>
+      <w:pPr>
+        <w:pStyle w:val="Body"/>
+        <w:jc w:val="both"/>
+        <w:rPr>
+          <w:rFonts w:ascii="Consolas" w:cs="Consolas" w:hAnsi="Consolas" w:eastAsia="Consolas"/>
+          <w:outline w:val="0"/>
+          <w:color w:val="0000c0"/>
+          <w:sz w:val="28"/>
+          <w:szCs w:val="28"/>
+          <w:u w:color="0000c0"/>
+          <w14:textFill>
+            <w14:solidFill>
+              <w14:srgbClr w14:val="0000C0"/>
+            </w14:solidFill>
+          </w14:textFill>
+        </w:rPr>
+      </w:pPr>
+      <w:r>
+        <w:rPr>
+          <w:rFonts w:ascii="Consolas" w:cs="Consolas" w:hAnsi="Consolas" w:eastAsia="Consolas"/>
+          <w:outline w:val="0"/>
+          <w:color w:val="0000c0"/>
+          <w:sz w:val="28"/>
+          <w:szCs w:val="28"/>
+          <w:u w:color="0000c0"/>
+          <w:rtl w:val="0"/>
+          <w:lang w:val="en-US"/>
+          <w14:textFill>
+            <w14:solidFill>
+              <w14:srgbClr w14:val="0000C0"/>
+            </w14:solidFill>
+          </w14:textFill>
+        </w:rPr>
+        <w:t>sample Input : ashok   ,</w:t>
+      </w:r>
+      <w:r>
+        <w:rPr>
+          <w:rStyle w:val="Hyperlink.0"/>
+        </w:rPr>
+        <w:fldChar w:fldCharType="begin" w:fldLock="0"/>
+      </w:r>
+      <w:r>
+        <w:rPr>
+          <w:rStyle w:val="Hyperlink.0"/>
+        </w:rPr>
+        <w:instrText xml:space="preserve"> HYPERLINK "mailto:jagadesh@gmail.com"</w:instrText>
+      </w:r>
+      <w:r>
+        <w:rPr>
+          <w:rStyle w:val="Hyperlink.0"/>
+        </w:rPr>
+        <w:fldChar w:fldCharType="separate" w:fldLock="0"/>
+      </w:r>
+      <w:r>
+        <w:rPr>
+          <w:rStyle w:val="Hyperlink.0"/>
+          <w:rtl w:val="0"/>
+          <w:lang w:val="en-US"/>
+        </w:rPr>
+        <w:t>ashok@gmail.com</w:t>
+      </w:r>
+      <w:r>
+        <w:rPr/>
+        <w:fldChar w:fldCharType="end" w:fldLock="0"/>
+      </w:r>
+      <w:r>
+        <w:rPr>
+          <w:rFonts w:ascii="Consolas" w:cs="Consolas" w:hAnsi="Consolas" w:eastAsia="Consolas"/>
+          <w:outline w:val="0"/>
+          <w:color w:val="0000c0"/>
+          <w:sz w:val="28"/>
+          <w:szCs w:val="28"/>
+          <w:u w:color="0000c0"/>
+          <w:rtl w:val="0"/>
+          <w:lang w:val="en-US"/>
+          <w14:textFill>
+            <w14:solidFill>
+              <w14:srgbClr w14:val="0000C0"/>
+            </w14:solidFill>
+          </w14:textFill>
+        </w:rPr>
+        <w:t xml:space="preserve"> </w:t>
+      </w:r>
+    </w:p>
+    <w:p>
+      <w:pPr>
+        <w:pStyle w:val="Body"/>
+        <w:jc w:val="both"/>
+        <w:rPr>
+          <w:rFonts w:ascii="Consolas" w:cs="Consolas" w:hAnsi="Consolas" w:eastAsia="Consolas"/>
+          <w:outline w:val="0"/>
+          <w:color w:val="0000c0"/>
+          <w:sz w:val="28"/>
+          <w:szCs w:val="28"/>
+          <w:u w:color="0000c0"/>
+          <w14:textFill>
+            <w14:solidFill>
+              <w14:srgbClr w14:val="0000C0"/>
+            </w14:solidFill>
+          </w14:textFill>
+        </w:rPr>
+      </w:pPr>
+      <w:r>
+        <w:rPr>
+          <w:rFonts w:ascii="Consolas" w:cs="Consolas" w:hAnsi="Consolas" w:eastAsia="Consolas"/>
+          <w:outline w:val="0"/>
+          <w:color w:val="0000c0"/>
+          <w:sz w:val="28"/>
+          <w:szCs w:val="28"/>
+          <w:u w:color="0000c0"/>
+          <w:rtl w:val="0"/>
+          <w:lang w:val="en-US"/>
+          <w14:textFill>
+            <w14:solidFill>
+              <w14:srgbClr w14:val="0000C0"/>
+            </w14:solidFill>
+          </w14:textFill>
+        </w:rPr>
+        <w:t>sample output  : User added , count : 1</w:t>
+      </w:r>
+    </w:p>
+    <w:p>
+      <w:pPr>
+        <w:pStyle w:val="Body"/>
+        <w:jc w:val="both"/>
+        <w:rPr>
+          <w:outline w:val="0"/>
+          <w:color w:val="c45911"/>
+          <w:sz w:val="28"/>
+          <w:szCs w:val="28"/>
+          <w:u w:color="c45911"/>
+          <w14:textFill>
+            <w14:solidFill>
+              <w14:srgbClr w14:val="C45911"/>
+            </w14:solidFill>
+          </w14:textFill>
+        </w:rPr>
+      </w:pPr>
+    </w:p>
+    <w:p>
+      <w:pPr>
+        <w:pStyle w:val="Body"/>
+        <w:jc w:val="both"/>
+        <w:rPr>
+          <w:sz w:val="28"/>
+          <w:szCs w:val="28"/>
+        </w:rPr>
+      </w:pPr>
+      <w:r>
+        <w:rPr>
+          <w:sz w:val="28"/>
+          <w:szCs w:val="28"/>
+          <w:rtl w:val="0"/>
+          <w:lang w:val="en-US"/>
+        </w:rPr>
+        <w:t>4.</w:t>
+      </w:r>
+      <w:r>
+        <w:rPr>
+          <w:outline w:val="0"/>
+          <w:color w:val="c45911"/>
+          <w:sz w:val="28"/>
+          <w:szCs w:val="28"/>
+          <w:u w:color="c45911"/>
+          <w:rtl w:val="0"/>
+          <w:lang w:val="en-US"/>
+          <w14:textFill>
+            <w14:solidFill>
+              <w14:srgbClr w14:val="C45911"/>
+            </w14:solidFill>
+          </w14:textFill>
+        </w:rPr>
         <w:t>Name of the Course</w:t>
       </w:r>
       <w:r>
@@ -4069,6 +5413,1581 @@
             </w14:solidFill>
           </w14:textFill>
         </w:rPr>
+        <w:t>Java SE8 Developer Bootcamp</w:t>
+      </w:r>
+    </w:p>
+    <w:p>
+      <w:pPr>
+        <w:pStyle w:val="Body"/>
+        <w:jc w:val="both"/>
+        <w:rPr>
+          <w:sz w:val="28"/>
+          <w:szCs w:val="28"/>
+        </w:rPr>
+      </w:pPr>
+      <w:r>
+        <w:rPr>
+          <w:outline w:val="0"/>
+          <w:color w:val="c45911"/>
+          <w:sz w:val="28"/>
+          <w:szCs w:val="28"/>
+          <w:u w:color="c45911"/>
+          <w:rtl w:val="0"/>
+          <w:lang w:val="en-US"/>
+          <w14:textFill>
+            <w14:solidFill>
+              <w14:srgbClr w14:val="C45911"/>
+            </w14:solidFill>
+          </w14:textFill>
+        </w:rPr>
+        <w:t>Level</w:t>
+        <w:tab/>
+      </w:r>
+      <w:r>
+        <w:rPr>
+          <w:sz w:val="28"/>
+          <w:szCs w:val="28"/>
+          <w:rtl w:val="0"/>
+        </w:rPr>
+        <w:tab/>
+        <w:t xml:space="preserve">     </w:t>
+        <w:tab/>
+        <w:tab/>
+        <w:t xml:space="preserve"> :       </w:t>
+        <w:tab/>
+        <w:t xml:space="preserve"> </w:t>
+      </w:r>
+      <w:r>
+        <w:rPr>
+          <w:rFonts w:ascii="Consolas" w:cs="Consolas" w:hAnsi="Consolas" w:eastAsia="Consolas"/>
+          <w:outline w:val="0"/>
+          <w:color w:val="0000c0"/>
+          <w:sz w:val="28"/>
+          <w:szCs w:val="28"/>
+          <w:u w:color="0000c0"/>
+          <w:rtl w:val="0"/>
+          <w:lang w:val="en-US"/>
+          <w14:textFill>
+            <w14:solidFill>
+              <w14:srgbClr w14:val="0000C0"/>
+            </w14:solidFill>
+          </w14:textFill>
+        </w:rPr>
+        <w:t>Easy</w:t>
+      </w:r>
+    </w:p>
+    <w:p>
+      <w:pPr>
+        <w:pStyle w:val="Body"/>
+        <w:jc w:val="both"/>
+        <w:rPr>
+          <w:rFonts w:ascii="Consolas" w:cs="Consolas" w:hAnsi="Consolas" w:eastAsia="Consolas"/>
+          <w:outline w:val="0"/>
+          <w:color w:val="0000c0"/>
+          <w:sz w:val="28"/>
+          <w:szCs w:val="28"/>
+          <w:u w:color="0000c0"/>
+          <w14:textFill>
+            <w14:solidFill>
+              <w14:srgbClr w14:val="0000C0"/>
+            </w14:solidFill>
+          </w14:textFill>
+        </w:rPr>
+      </w:pPr>
+      <w:r>
+        <w:rPr>
+          <w:outline w:val="0"/>
+          <w:color w:val="c45911"/>
+          <w:sz w:val="28"/>
+          <w:szCs w:val="28"/>
+          <w:u w:color="c45911"/>
+          <w:rtl w:val="0"/>
+          <w:lang w:val="en-US"/>
+          <w14:textFill>
+            <w14:solidFill>
+              <w14:srgbClr w14:val="C45911"/>
+            </w14:solidFill>
+          </w14:textFill>
+        </w:rPr>
+        <w:t>Tool Stack</w:t>
+        <w:tab/>
+      </w:r>
+      <w:r>
+        <w:rPr>
+          <w:sz w:val="28"/>
+          <w:szCs w:val="28"/>
+          <w:rtl w:val="0"/>
+        </w:rPr>
+        <w:tab/>
+        <w:tab/>
+        <w:t xml:space="preserve">: </w:t>
+        <w:tab/>
+      </w:r>
+      <w:r>
+        <w:rPr>
+          <w:rFonts w:ascii="Consolas" w:cs="Consolas" w:hAnsi="Consolas" w:eastAsia="Consolas"/>
+          <w:outline w:val="0"/>
+          <w:color w:val="0000c0"/>
+          <w:sz w:val="28"/>
+          <w:szCs w:val="28"/>
+          <w:u w:color="0000c0"/>
+          <w:rtl w:val="0"/>
+          <w:lang w:val="es-ES_tradnl"/>
+          <w14:textFill>
+            <w14:solidFill>
+              <w14:srgbClr w14:val="0000C0"/>
+            </w14:solidFill>
+          </w14:textFill>
+        </w:rPr>
+        <w:t>Java</w:t>
+      </w:r>
+      <w:r>
+        <w:rPr>
+          <w:rFonts w:ascii="Consolas" w:cs="Consolas" w:hAnsi="Consolas" w:eastAsia="Consolas"/>
+          <w:outline w:val="0"/>
+          <w:color w:val="0000c0"/>
+          <w:sz w:val="28"/>
+          <w:szCs w:val="28"/>
+          <w:u w:color="0000c0"/>
+          <w:rtl w:val="0"/>
+          <w:lang w:val="en-US"/>
+          <w14:textFill>
+            <w14:solidFill>
+              <w14:srgbClr w14:val="0000C0"/>
+            </w14:solidFill>
+          </w14:textFill>
+        </w:rPr>
+        <w:t xml:space="preserve"> </w:t>
+      </w:r>
+      <w:r>
+        <w:rPr>
+          <w:rFonts w:ascii="Consolas" w:cs="Consolas" w:hAnsi="Consolas" w:eastAsia="Consolas"/>
+          <w:outline w:val="0"/>
+          <w:color w:val="0000c0"/>
+          <w:sz w:val="28"/>
+          <w:szCs w:val="28"/>
+          <w:u w:color="0000c0"/>
+          <w:rtl w:val="0"/>
+          <w14:textFill>
+            <w14:solidFill>
+              <w14:srgbClr w14:val="0000C0"/>
+            </w14:solidFill>
+          </w14:textFill>
+        </w:rPr>
+        <w:t xml:space="preserve">8 </w:t>
+      </w:r>
+      <w:r>
+        <w:rPr>
+          <w:rFonts w:ascii="Consolas" w:cs="Consolas" w:hAnsi="Consolas" w:eastAsia="Consolas"/>
+          <w:outline w:val="0"/>
+          <w:color w:val="0000c0"/>
+          <w:sz w:val="28"/>
+          <w:szCs w:val="28"/>
+          <w:u w:color="0000c0"/>
+          <w:rtl w:val="0"/>
+          <w:lang w:val="en-US"/>
+          <w14:textFill>
+            <w14:solidFill>
+              <w14:srgbClr w14:val="0000C0"/>
+            </w14:solidFill>
+          </w14:textFill>
+        </w:rPr>
+        <w:t>[Polymorphism]</w:t>
+      </w:r>
+    </w:p>
+    <w:p>
+      <w:pPr>
+        <w:pStyle w:val="Body"/>
+        <w:jc w:val="both"/>
+        <w:rPr>
+          <w:rFonts w:ascii="Consolas" w:cs="Consolas" w:hAnsi="Consolas" w:eastAsia="Consolas"/>
+          <w:outline w:val="0"/>
+          <w:color w:val="0000c0"/>
+          <w:sz w:val="28"/>
+          <w:szCs w:val="28"/>
+          <w:u w:color="0000c0"/>
+          <w14:textFill>
+            <w14:solidFill>
+              <w14:srgbClr w14:val="0000C0"/>
+            </w14:solidFill>
+          </w14:textFill>
+        </w:rPr>
+      </w:pPr>
+      <w:r>
+        <w:rPr>
+          <w:outline w:val="0"/>
+          <w:color w:val="c45911"/>
+          <w:sz w:val="28"/>
+          <w:szCs w:val="28"/>
+          <w:u w:color="c45911"/>
+          <w:rtl w:val="0"/>
+          <w:lang w:val="en-US"/>
+          <w14:textFill>
+            <w14:solidFill>
+              <w14:srgbClr w14:val="C45911"/>
+            </w14:solidFill>
+          </w14:textFill>
+        </w:rPr>
+        <w:t>Problem Statement</w:t>
+      </w:r>
+      <w:r>
+        <w:rPr>
+          <w:sz w:val="28"/>
+          <w:szCs w:val="28"/>
+          <w:rtl w:val="0"/>
+        </w:rPr>
+        <w:tab/>
+        <w:t xml:space="preserve">: </w:t>
+        <w:tab/>
+      </w:r>
+      <w:r>
+        <w:rPr>
+          <w:rFonts w:ascii="Consolas" w:cs="Consolas" w:hAnsi="Consolas" w:eastAsia="Consolas"/>
+          <w:outline w:val="0"/>
+          <w:color w:val="0000c0"/>
+          <w:sz w:val="28"/>
+          <w:szCs w:val="28"/>
+          <w:u w:color="0000c0"/>
+          <w:rtl w:val="0"/>
+          <w:lang w:val="en-US"/>
+          <w14:textFill>
+            <w14:solidFill>
+              <w14:srgbClr w14:val="0000C0"/>
+            </w14:solidFill>
+          </w14:textFill>
+        </w:rPr>
+        <w:t xml:space="preserve">Provide a code solution to </w:t>
+      </w:r>
+      <w:r>
+        <w:rPr>
+          <w:rFonts w:ascii="Consolas" w:cs="Consolas" w:hAnsi="Consolas" w:eastAsia="Consolas"/>
+          <w:outline w:val="0"/>
+          <w:color w:val="0000c0"/>
+          <w:sz w:val="28"/>
+          <w:szCs w:val="28"/>
+          <w:u w:color="0000c0"/>
+          <w:rtl w:val="0"/>
+          <w:lang w:val="en-US"/>
+          <w14:textFill>
+            <w14:solidFill>
+              <w14:srgbClr w14:val="0000C0"/>
+            </w14:solidFill>
+          </w14:textFill>
+        </w:rPr>
+        <w:t>print area</w:t>
+      </w:r>
+      <w:r>
+        <w:rPr>
+          <w:rFonts w:ascii="Consolas" w:cs="Consolas" w:hAnsi="Consolas" w:eastAsia="Consolas"/>
+          <w:outline w:val="0"/>
+          <w:color w:val="0000c0"/>
+          <w:sz w:val="28"/>
+          <w:szCs w:val="28"/>
+          <w:u w:color="0000c0"/>
+          <w:rtl w:val="0"/>
+          <w14:textFill>
+            <w14:solidFill>
+              <w14:srgbClr w14:val="0000C0"/>
+            </w14:solidFill>
+          </w14:textFill>
+        </w:rPr>
+        <w:t xml:space="preserve"> </w:t>
+      </w:r>
+      <w:r>
+        <w:rPr>
+          <w:rFonts w:ascii="Consolas" w:cs="Consolas" w:hAnsi="Consolas" w:eastAsia="Consolas"/>
+          <w:outline w:val="0"/>
+          <w:color w:val="0000c0"/>
+          <w:sz w:val="28"/>
+          <w:szCs w:val="28"/>
+          <w:u w:color="0000c0"/>
+          <w:rtl w:val="0"/>
+          <w:lang w:val="en-US"/>
+          <w14:textFill>
+            <w14:solidFill>
+              <w14:srgbClr w14:val="0000C0"/>
+            </w14:solidFill>
+          </w14:textFill>
+        </w:rPr>
+        <w:t xml:space="preserve">of a given shapes [Rectangle , Square , triangle] </w:t>
+      </w:r>
+      <w:r>
+        <w:rPr>
+          <w:rFonts w:ascii="Consolas" w:cs="Consolas" w:hAnsi="Consolas" w:eastAsia="Consolas"/>
+          <w:outline w:val="0"/>
+          <w:color w:val="0000c0"/>
+          <w:sz w:val="28"/>
+          <w:szCs w:val="28"/>
+          <w:u w:color="0000c0"/>
+          <w:rtl w:val="0"/>
+          <w14:textFill>
+            <w14:solidFill>
+              <w14:srgbClr w14:val="0000C0"/>
+            </w14:solidFill>
+          </w14:textFill>
+        </w:rPr>
+        <w:t>.</w:t>
+      </w:r>
+    </w:p>
+    <w:p>
+      <w:pPr>
+        <w:pStyle w:val="Body"/>
+        <w:jc w:val="both"/>
+        <w:rPr>
+          <w:outline w:val="0"/>
+          <w:color w:val="c45911"/>
+          <w:sz w:val="28"/>
+          <w:szCs w:val="28"/>
+          <w:u w:color="c45911"/>
+          <w14:textFill>
+            <w14:solidFill>
+              <w14:srgbClr w14:val="C45911"/>
+            </w14:solidFill>
+          </w14:textFill>
+        </w:rPr>
+      </w:pPr>
+      <w:r>
+        <w:rPr>
+          <w:outline w:val="0"/>
+          <w:color w:val="c45911"/>
+          <w:sz w:val="28"/>
+          <w:szCs w:val="28"/>
+          <w:u w:color="c45911"/>
+          <w:rtl w:val="0"/>
+          <w:lang w:val="fr-FR"/>
+          <w14:textFill>
+            <w14:solidFill>
+              <w14:srgbClr w14:val="C45911"/>
+            </w14:solidFill>
+          </w14:textFill>
+        </w:rPr>
+        <w:t>Description</w:t>
+        <w:tab/>
+      </w:r>
+      <w:r>
+        <w:rPr>
+          <w:outline w:val="0"/>
+          <w:color w:val="c45911"/>
+          <w:sz w:val="28"/>
+          <w:szCs w:val="28"/>
+          <w:u w:color="c45911"/>
+          <w:rtl w:val="0"/>
+          <w:lang w:val="en-US"/>
+          <w14:textFill>
+            <w14:solidFill>
+              <w14:srgbClr w14:val="C45911"/>
+            </w14:solidFill>
+          </w14:textFill>
+        </w:rPr>
+        <w:t>:</w:t>
+      </w:r>
+    </w:p>
+    <w:p>
+      <w:pPr>
+        <w:pStyle w:val="Body"/>
+        <w:jc w:val="both"/>
+        <w:rPr>
+          <w:rFonts w:ascii="Consolas" w:cs="Consolas" w:hAnsi="Consolas" w:eastAsia="Consolas"/>
+          <w:outline w:val="0"/>
+          <w:color w:val="0000c0"/>
+          <w:sz w:val="28"/>
+          <w:szCs w:val="28"/>
+          <w:u w:color="0000c0"/>
+          <w14:textFill>
+            <w14:solidFill>
+              <w14:srgbClr w14:val="0000C0"/>
+            </w14:solidFill>
+          </w14:textFill>
+        </w:rPr>
+      </w:pPr>
+      <w:r>
+        <w:rPr>
+          <w:rFonts w:ascii="Consolas" w:cs="Consolas" w:hAnsi="Consolas" w:eastAsia="Consolas"/>
+          <w:outline w:val="0"/>
+          <w:color w:val="0000c0"/>
+          <w:sz w:val="28"/>
+          <w:szCs w:val="28"/>
+          <w:u w:color="0000c0"/>
+          <w:rtl w:val="0"/>
+          <w:lang w:val="en-US"/>
+          <w14:textFill>
+            <w14:solidFill>
+              <w14:srgbClr w14:val="0000C0"/>
+            </w14:solidFill>
+          </w14:textFill>
+        </w:rPr>
+        <w:t xml:space="preserve">Create classes  </w:t>
+      </w:r>
+      <w:r>
+        <w:rPr>
+          <w:rFonts w:ascii="Consolas" w:cs="Consolas" w:hAnsi="Consolas" w:eastAsia="Consolas"/>
+          <w:outline w:val="0"/>
+          <w:color w:val="0000c0"/>
+          <w:sz w:val="28"/>
+          <w:szCs w:val="28"/>
+          <w:u w:color="0000c0"/>
+          <w:rtl w:val="0"/>
+          <w:lang w:val="en-US"/>
+          <w14:textFill>
+            <w14:solidFill>
+              <w14:srgbClr w14:val="0000C0"/>
+            </w14:solidFill>
+          </w14:textFill>
+        </w:rPr>
+        <w:t>Shape</w:t>
+      </w:r>
+      <w:r>
+        <w:rPr>
+          <w:rFonts w:ascii="Consolas" w:cs="Consolas" w:hAnsi="Consolas" w:eastAsia="Consolas"/>
+          <w:outline w:val="0"/>
+          <w:color w:val="0000c0"/>
+          <w:sz w:val="28"/>
+          <w:szCs w:val="28"/>
+          <w:u w:color="0000c0"/>
+          <w:rtl w:val="0"/>
+          <w:lang w:val="en-US"/>
+          <w14:textFill>
+            <w14:solidFill>
+              <w14:srgbClr w14:val="0000C0"/>
+            </w14:solidFill>
+          </w14:textFill>
+        </w:rPr>
+        <w:t xml:space="preserve"> class </w:t>
+      </w:r>
+      <w:r>
+        <w:rPr>
+          <w:rFonts w:ascii="Consolas" w:cs="Consolas" w:hAnsi="Consolas" w:eastAsia="Consolas"/>
+          <w:outline w:val="0"/>
+          <w:color w:val="0000c0"/>
+          <w:sz w:val="28"/>
+          <w:szCs w:val="28"/>
+          <w:u w:color="0000c0"/>
+          <w:rtl w:val="0"/>
+          <w:lang w:val="en-US"/>
+          <w14:textFill>
+            <w14:solidFill>
+              <w14:srgbClr w14:val="0000C0"/>
+            </w14:solidFill>
+          </w14:textFill>
+        </w:rPr>
+        <w:t xml:space="preserve">attribute area(double) </w:t>
+      </w:r>
+      <w:r>
+        <w:rPr>
+          <w:rFonts w:ascii="Consolas" w:cs="Consolas" w:hAnsi="Consolas" w:eastAsia="Consolas"/>
+          <w:outline w:val="0"/>
+          <w:color w:val="0000c0"/>
+          <w:sz w:val="28"/>
+          <w:szCs w:val="28"/>
+          <w:u w:color="0000c0"/>
+          <w:rtl w:val="0"/>
+          <w:lang w:val="en-US"/>
+          <w14:textFill>
+            <w14:solidFill>
+              <w14:srgbClr w14:val="0000C0"/>
+            </w14:solidFill>
+          </w14:textFill>
+        </w:rPr>
+        <w:t xml:space="preserve">with </w:t>
+      </w:r>
+      <w:r>
+        <w:rPr>
+          <w:rFonts w:ascii="Consolas" w:cs="Consolas" w:hAnsi="Consolas" w:eastAsia="Consolas"/>
+          <w:outline w:val="0"/>
+          <w:color w:val="0000c0"/>
+          <w:sz w:val="28"/>
+          <w:szCs w:val="28"/>
+          <w:u w:color="0000c0"/>
+          <w:rtl w:val="0"/>
+          <w:lang w:val="en-US"/>
+          <w14:textFill>
+            <w14:solidFill>
+              <w14:srgbClr w14:val="0000C0"/>
+            </w14:solidFill>
+          </w14:textFill>
+        </w:rPr>
+        <w:t xml:space="preserve">methods </w:t>
+      </w:r>
+      <w:r>
+        <w:rPr>
+          <w:rFonts w:ascii="Consolas" w:cs="Consolas" w:hAnsi="Consolas" w:eastAsia="Consolas"/>
+          <w:outline w:val="0"/>
+          <w:color w:val="0000c0"/>
+          <w:sz w:val="28"/>
+          <w:szCs w:val="28"/>
+          <w:u w:color="0000c0"/>
+          <w:rtl w:val="0"/>
+          <w14:textFill>
+            <w14:solidFill>
+              <w14:srgbClr w14:val="0000C0"/>
+            </w14:solidFill>
+          </w14:textFill>
+        </w:rPr>
+        <w:t xml:space="preserve"> </w:t>
+      </w:r>
+      <w:r>
+        <w:rPr>
+          <w:rFonts w:ascii="Consolas" w:cs="Consolas" w:hAnsi="Consolas" w:eastAsia="Consolas"/>
+          <w:outline w:val="0"/>
+          <w:color w:val="0000c0"/>
+          <w:sz w:val="28"/>
+          <w:szCs w:val="28"/>
+          <w:u w:color="0000c0"/>
+          <w:rtl w:val="0"/>
+          <w:lang w:val="en-US"/>
+          <w14:textFill>
+            <w14:solidFill>
+              <w14:srgbClr w14:val="0000C0"/>
+            </w14:solidFill>
+          </w14:textFill>
+        </w:rPr>
+        <w:t>printArea()</w:t>
+      </w:r>
+      <w:r>
+        <w:rPr>
+          <w:rFonts w:ascii="Consolas" w:cs="Consolas" w:hAnsi="Consolas" w:eastAsia="Consolas"/>
+          <w:outline w:val="0"/>
+          <w:color w:val="0000c0"/>
+          <w:sz w:val="28"/>
+          <w:szCs w:val="28"/>
+          <w:u w:color="0000c0"/>
+          <w:rtl w:val="0"/>
+          <w14:textFill>
+            <w14:solidFill>
+              <w14:srgbClr w14:val="0000C0"/>
+            </w14:solidFill>
+          </w14:textFill>
+        </w:rPr>
+        <w:t xml:space="preserve"> </w:t>
+      </w:r>
+      <w:r>
+        <w:rPr>
+          <w:rFonts w:ascii="Consolas" w:cs="Consolas" w:hAnsi="Consolas" w:eastAsia="Consolas"/>
+          <w:outline w:val="0"/>
+          <w:color w:val="0000c0"/>
+          <w:sz w:val="28"/>
+          <w:szCs w:val="28"/>
+          <w:u w:color="0000c0"/>
+          <w:rtl w:val="0"/>
+          <w:lang w:val="en-US"/>
+          <w14:textFill>
+            <w14:solidFill>
+              <w14:srgbClr w14:val="0000C0"/>
+            </w14:solidFill>
+          </w14:textFill>
+        </w:rPr>
+        <w:t>.</w:t>
+      </w:r>
+    </w:p>
+    <w:p>
+      <w:pPr>
+        <w:pStyle w:val="Body"/>
+        <w:jc w:val="both"/>
+        <w:rPr>
+          <w:rFonts w:ascii="Consolas" w:cs="Consolas" w:hAnsi="Consolas" w:eastAsia="Consolas"/>
+          <w:outline w:val="0"/>
+          <w:color w:val="0000c0"/>
+          <w:sz w:val="28"/>
+          <w:szCs w:val="28"/>
+          <w:u w:color="0000c0"/>
+          <w14:textFill>
+            <w14:solidFill>
+              <w14:srgbClr w14:val="0000C0"/>
+            </w14:solidFill>
+          </w14:textFill>
+        </w:rPr>
+      </w:pPr>
+    </w:p>
+    <w:tbl>
+      <w:tblPr>
+        <w:tblW w:w="9000" w:type="dxa"/>
+        <w:jc w:val="left"/>
+        <w:tblInd w:w="108" w:type="dxa"/>
+        <w:tblBorders>
+          <w:top w:val="single" w:color="ffffff" w:sz="8" w:space="0" w:shadow="0" w:frame="0"/>
+          <w:left w:val="single" w:color="ffffff" w:sz="8" w:space="0" w:shadow="0" w:frame="0"/>
+          <w:bottom w:val="single" w:color="ffffff" w:sz="8" w:space="0" w:shadow="0" w:frame="0"/>
+          <w:right w:val="single" w:color="ffffff" w:sz="8" w:space="0" w:shadow="0" w:frame="0"/>
+          <w:insideH w:val="single" w:color="ffffff" w:sz="8" w:space="0" w:shadow="0" w:frame="0"/>
+          <w:insideV w:val="single" w:color="ffffff" w:sz="8" w:space="0" w:shadow="0" w:frame="0"/>
+        </w:tblBorders>
+        <w:shd w:val="clear" w:color="auto" w:fill="cdd4e9"/>
+        <w:tblLayout w:type="fixed"/>
+      </w:tblPr>
+      <w:tblGrid>
+        <w:gridCol w:w="4500"/>
+        <w:gridCol w:w="4500"/>
+      </w:tblGrid>
+      <w:tr>
+        <w:tblPrEx>
+          <w:shd w:val="clear" w:color="auto" w:fill="4472c4"/>
+        </w:tblPrEx>
+        <w:trPr>
+          <w:trHeight w:val="452" w:hRule="atLeast"/>
+          <w:tblHeader/>
+        </w:trPr>
+        <w:tc>
+          <w:tcPr>
+            <w:tcW w:type="dxa" w:w="4500"/>
+            <w:tcBorders>
+              <w:top w:val="single" w:color="ffffff" w:sz="8" w:space="0" w:shadow="0" w:frame="0"/>
+              <w:left w:val="single" w:color="ffffff" w:sz="8" w:space="0" w:shadow="0" w:frame="0"/>
+              <w:bottom w:val="single" w:color="ffffff" w:sz="24" w:space="0" w:shadow="0" w:frame="0"/>
+              <w:right w:val="single" w:color="ffffff" w:sz="8" w:space="0" w:shadow="0" w:frame="0"/>
+            </w:tcBorders>
+            <w:shd w:val="clear" w:color="auto" w:fill="4472c4"/>
+            <w:tcMar>
+              <w:top w:type="dxa" w:w="0"/>
+              <w:left w:type="dxa" w:w="0"/>
+              <w:bottom w:type="dxa" w:w="0"/>
+              <w:right w:type="dxa" w:w="0"/>
+            </w:tcMar>
+            <w:vAlign w:val="top"/>
+          </w:tcPr>
+          <w:p/>
+        </w:tc>
+        <w:tc>
+          <w:tcPr>
+            <w:tcW w:type="dxa" w:w="4500"/>
+            <w:tcBorders>
+              <w:top w:val="single" w:color="ffffff" w:sz="8" w:space="0" w:shadow="0" w:frame="0"/>
+              <w:left w:val="single" w:color="ffffff" w:sz="8" w:space="0" w:shadow="0" w:frame="0"/>
+              <w:bottom w:val="single" w:color="ffffff" w:sz="24" w:space="0" w:shadow="0" w:frame="0"/>
+              <w:right w:val="single" w:color="ffffff" w:sz="8" w:space="0" w:shadow="0" w:frame="0"/>
+            </w:tcBorders>
+            <w:shd w:val="clear" w:color="auto" w:fill="4472c4"/>
+            <w:tcMar>
+              <w:top w:type="dxa" w:w="0"/>
+              <w:left w:type="dxa" w:w="0"/>
+              <w:bottom w:type="dxa" w:w="0"/>
+              <w:right w:type="dxa" w:w="0"/>
+            </w:tcMar>
+            <w:vAlign w:val="top"/>
+          </w:tcPr>
+          <w:p/>
+        </w:tc>
+      </w:tr>
+      <w:tr>
+        <w:tblPrEx>
+          <w:shd w:val="clear" w:color="auto" w:fill="cdd4e9"/>
+        </w:tblPrEx>
+        <w:trPr>
+          <w:trHeight w:val="452" w:hRule="atLeast"/>
+        </w:trPr>
+        <w:tc>
+          <w:tcPr>
+            <w:tcW w:type="dxa" w:w="4500"/>
+            <w:tcBorders>
+              <w:top w:val="single" w:color="ffffff" w:sz="24" w:space="0" w:shadow="0" w:frame="0"/>
+              <w:left w:val="single" w:color="ffffff" w:sz="8" w:space="0" w:shadow="0" w:frame="0"/>
+              <w:bottom w:val="single" w:color="ffffff" w:sz="8" w:space="0" w:shadow="0" w:frame="0"/>
+              <w:right w:val="single" w:color="ffffff" w:sz="8" w:space="0" w:shadow="0" w:frame="0"/>
+            </w:tcBorders>
+            <w:shd w:val="clear" w:color="auto" w:fill="cdd4e9"/>
+            <w:tcMar>
+              <w:top w:type="dxa" w:w="0"/>
+              <w:left w:type="dxa" w:w="0"/>
+              <w:bottom w:type="dxa" w:w="0"/>
+              <w:right w:type="dxa" w:w="0"/>
+            </w:tcMar>
+            <w:vAlign w:val="top"/>
+          </w:tcPr>
+          <w:p>
+            <w:pPr>
+              <w:keepNext w:val="0"/>
+              <w:keepLines w:val="0"/>
+              <w:pageBreakBefore w:val="0"/>
+              <w:widowControl w:val="1"/>
+              <w:shd w:val="clear" w:color="auto" w:fill="auto"/>
+              <w:suppressAutoHyphens w:val="1"/>
+              <w:bidi w:val="0"/>
+              <w:spacing w:before="0" w:after="0" w:line="240" w:lineRule="auto"/>
+              <w:ind w:left="0" w:right="0" w:firstLine="0"/>
+              <w:jc w:val="left"/>
+              <w:outlineLvl w:val="0"/>
+              <w:rPr>
+                <w:rtl w:val="0"/>
+              </w:rPr>
+            </w:pPr>
+            <w:r>
+              <w:rPr>
+                <w:rFonts w:ascii="Calibri" w:cs="Arial Unicode MS" w:hAnsi="Calibri" w:eastAsia="Arial Unicode MS"/>
+                <w:b w:val="0"/>
+                <w:bCs w:val="0"/>
+                <w:i w:val="0"/>
+                <w:iCs w:val="0"/>
+                <w:caps w:val="0"/>
+                <w:smallCaps w:val="0"/>
+                <w:strike w:val="0"/>
+                <w:dstrike w:val="0"/>
+                <w:outline w:val="0"/>
+                <w:color w:val="000000"/>
+                <w:spacing w:val="0"/>
+                <w:kern w:val="0"/>
+                <w:position w:val="0"/>
+                <w:sz w:val="36"/>
+                <w:szCs w:val="36"/>
+                <w:u w:val="none"/>
+                <w:shd w:val="nil" w:color="auto" w:fill="auto"/>
+                <w:vertAlign w:val="baseline"/>
+                <w:rtl w:val="0"/>
+                <w14:textOutline w14:w="12700" w14:cap="flat">
+                  <w14:noFill/>
+                  <w14:miter w14:lim="400000"/>
+                </w14:textOutline>
+                <w14:textFill>
+                  <w14:solidFill>
+                    <w14:srgbClr w14:val="000000"/>
+                  </w14:solidFill>
+                </w14:textFill>
+              </w:rPr>
+              <w:t>area</w:t>
+            </w:r>
+          </w:p>
+        </w:tc>
+        <w:tc>
+          <w:tcPr>
+            <w:tcW w:type="dxa" w:w="4500"/>
+            <w:tcBorders>
+              <w:top w:val="single" w:color="ffffff" w:sz="24" w:space="0" w:shadow="0" w:frame="0"/>
+              <w:left w:val="single" w:color="ffffff" w:sz="8" w:space="0" w:shadow="0" w:frame="0"/>
+              <w:bottom w:val="single" w:color="ffffff" w:sz="8" w:space="0" w:shadow="0" w:frame="0"/>
+              <w:right w:val="single" w:color="ffffff" w:sz="8" w:space="0" w:shadow="0" w:frame="0"/>
+            </w:tcBorders>
+            <w:shd w:val="clear" w:color="auto" w:fill="cdd4e9"/>
+            <w:tcMar>
+              <w:top w:type="dxa" w:w="0"/>
+              <w:left w:type="dxa" w:w="0"/>
+              <w:bottom w:type="dxa" w:w="0"/>
+              <w:right w:type="dxa" w:w="0"/>
+            </w:tcMar>
+            <w:vAlign w:val="top"/>
+          </w:tcPr>
+          <w:p>
+            <w:pPr>
+              <w:keepNext w:val="0"/>
+              <w:keepLines w:val="0"/>
+              <w:pageBreakBefore w:val="0"/>
+              <w:widowControl w:val="1"/>
+              <w:shd w:val="clear" w:color="auto" w:fill="auto"/>
+              <w:suppressAutoHyphens w:val="1"/>
+              <w:bidi w:val="0"/>
+              <w:spacing w:before="0" w:after="0" w:line="240" w:lineRule="auto"/>
+              <w:ind w:left="0" w:right="0" w:firstLine="0"/>
+              <w:jc w:val="left"/>
+              <w:outlineLvl w:val="0"/>
+              <w:rPr>
+                <w:rtl w:val="0"/>
+              </w:rPr>
+            </w:pPr>
+            <w:r>
+              <w:rPr>
+                <w:rFonts w:ascii="Calibri" w:cs="Arial Unicode MS" w:hAnsi="Calibri" w:eastAsia="Arial Unicode MS"/>
+                <w:b w:val="0"/>
+                <w:bCs w:val="0"/>
+                <w:i w:val="0"/>
+                <w:iCs w:val="0"/>
+                <w:caps w:val="0"/>
+                <w:smallCaps w:val="0"/>
+                <w:strike w:val="0"/>
+                <w:dstrike w:val="0"/>
+                <w:outline w:val="0"/>
+                <w:color w:val="000000"/>
+                <w:spacing w:val="0"/>
+                <w:kern w:val="0"/>
+                <w:position w:val="0"/>
+                <w:sz w:val="36"/>
+                <w:szCs w:val="36"/>
+                <w:u w:val="none"/>
+                <w:shd w:val="nil" w:color="auto" w:fill="auto"/>
+                <w:vertAlign w:val="baseline"/>
+                <w:rtl w:val="0"/>
+                <w14:textOutline w14:w="12700" w14:cap="flat">
+                  <w14:noFill/>
+                  <w14:miter w14:lim="400000"/>
+                </w14:textOutline>
+                <w14:textFill>
+                  <w14:solidFill>
+                    <w14:srgbClr w14:val="000000"/>
+                  </w14:solidFill>
+                </w14:textFill>
+              </w:rPr>
+              <w:t>double</w:t>
+            </w:r>
+          </w:p>
+        </w:tc>
+      </w:tr>
+      <w:tr>
+        <w:tblPrEx>
+          <w:shd w:val="clear" w:color="auto" w:fill="cdd4e9"/>
+        </w:tblPrEx>
+        <w:trPr>
+          <w:trHeight w:val="452" w:hRule="atLeast"/>
+        </w:trPr>
+        <w:tc>
+          <w:tcPr>
+            <w:tcW w:type="dxa" w:w="4500"/>
+            <w:tcBorders>
+              <w:top w:val="single" w:color="ffffff" w:sz="8" w:space="0" w:shadow="0" w:frame="0"/>
+              <w:left w:val="single" w:color="ffffff" w:sz="8" w:space="0" w:shadow="0" w:frame="0"/>
+              <w:bottom w:val="single" w:color="ffffff" w:sz="8" w:space="0" w:shadow="0" w:frame="0"/>
+              <w:right w:val="single" w:color="ffffff" w:sz="8" w:space="0" w:shadow="0" w:frame="0"/>
+            </w:tcBorders>
+            <w:shd w:val="clear" w:color="auto" w:fill="e7eaf4"/>
+            <w:tcMar>
+              <w:top w:type="dxa" w:w="0"/>
+              <w:left w:type="dxa" w:w="0"/>
+              <w:bottom w:type="dxa" w:w="0"/>
+              <w:right w:type="dxa" w:w="0"/>
+            </w:tcMar>
+            <w:vAlign w:val="top"/>
+          </w:tcPr>
+          <w:p>
+            <w:pPr>
+              <w:keepNext w:val="0"/>
+              <w:keepLines w:val="0"/>
+              <w:pageBreakBefore w:val="0"/>
+              <w:widowControl w:val="1"/>
+              <w:shd w:val="clear" w:color="auto" w:fill="auto"/>
+              <w:suppressAutoHyphens w:val="1"/>
+              <w:bidi w:val="0"/>
+              <w:spacing w:before="0" w:after="0" w:line="240" w:lineRule="auto"/>
+              <w:ind w:left="0" w:right="0" w:firstLine="0"/>
+              <w:jc w:val="left"/>
+              <w:outlineLvl w:val="0"/>
+              <w:rPr>
+                <w:rtl w:val="0"/>
+              </w:rPr>
+            </w:pPr>
+            <w:r>
+              <w:rPr>
+                <w:rFonts w:ascii="Calibri" w:cs="Arial Unicode MS" w:hAnsi="Calibri" w:eastAsia="Arial Unicode MS"/>
+                <w:b w:val="0"/>
+                <w:bCs w:val="0"/>
+                <w:i w:val="0"/>
+                <w:iCs w:val="0"/>
+                <w:caps w:val="0"/>
+                <w:smallCaps w:val="0"/>
+                <w:strike w:val="0"/>
+                <w:dstrike w:val="0"/>
+                <w:outline w:val="0"/>
+                <w:color w:val="000000"/>
+                <w:spacing w:val="0"/>
+                <w:kern w:val="0"/>
+                <w:position w:val="0"/>
+                <w:sz w:val="36"/>
+                <w:szCs w:val="36"/>
+                <w:u w:val="none"/>
+                <w:shd w:val="nil" w:color="auto" w:fill="auto"/>
+                <w:vertAlign w:val="baseline"/>
+                <w:rtl w:val="0"/>
+                <w14:textOutline w14:w="12700" w14:cap="flat">
+                  <w14:noFill/>
+                  <w14:miter w14:lim="400000"/>
+                </w14:textOutline>
+                <w14:textFill>
+                  <w14:solidFill>
+                    <w14:srgbClr w14:val="000000"/>
+                  </w14:solidFill>
+                </w14:textFill>
+              </w:rPr>
+              <w:t xml:space="preserve">abstract void getInput() </w:t>
+            </w:r>
+          </w:p>
+        </w:tc>
+        <w:tc>
+          <w:tcPr>
+            <w:tcW w:type="dxa" w:w="4500"/>
+            <w:tcBorders>
+              <w:top w:val="single" w:color="ffffff" w:sz="8" w:space="0" w:shadow="0" w:frame="0"/>
+              <w:left w:val="single" w:color="ffffff" w:sz="8" w:space="0" w:shadow="0" w:frame="0"/>
+              <w:bottom w:val="single" w:color="ffffff" w:sz="8" w:space="0" w:shadow="0" w:frame="0"/>
+              <w:right w:val="single" w:color="ffffff" w:sz="8" w:space="0" w:shadow="0" w:frame="0"/>
+            </w:tcBorders>
+            <w:shd w:val="clear" w:color="auto" w:fill="e7eaf4"/>
+            <w:tcMar>
+              <w:top w:type="dxa" w:w="0"/>
+              <w:left w:type="dxa" w:w="0"/>
+              <w:bottom w:type="dxa" w:w="0"/>
+              <w:right w:type="dxa" w:w="0"/>
+            </w:tcMar>
+            <w:vAlign w:val="top"/>
+          </w:tcPr>
+          <w:p/>
+        </w:tc>
+      </w:tr>
+      <w:tr>
+        <w:tblPrEx>
+          <w:shd w:val="clear" w:color="auto" w:fill="cdd4e9"/>
+        </w:tblPrEx>
+        <w:trPr>
+          <w:trHeight w:val="452" w:hRule="atLeast"/>
+        </w:trPr>
+        <w:tc>
+          <w:tcPr>
+            <w:tcW w:type="dxa" w:w="4500"/>
+            <w:tcBorders>
+              <w:top w:val="single" w:color="ffffff" w:sz="8" w:space="0" w:shadow="0" w:frame="0"/>
+              <w:left w:val="single" w:color="ffffff" w:sz="8" w:space="0" w:shadow="0" w:frame="0"/>
+              <w:bottom w:val="single" w:color="ffffff" w:sz="8" w:space="0" w:shadow="0" w:frame="0"/>
+              <w:right w:val="single" w:color="ffffff" w:sz="8" w:space="0" w:shadow="0" w:frame="0"/>
+            </w:tcBorders>
+            <w:shd w:val="clear" w:color="auto" w:fill="cdd4e9"/>
+            <w:tcMar>
+              <w:top w:type="dxa" w:w="0"/>
+              <w:left w:type="dxa" w:w="0"/>
+              <w:bottom w:type="dxa" w:w="0"/>
+              <w:right w:type="dxa" w:w="0"/>
+            </w:tcMar>
+            <w:vAlign w:val="top"/>
+          </w:tcPr>
+          <w:p>
+            <w:pPr>
+              <w:keepNext w:val="0"/>
+              <w:keepLines w:val="0"/>
+              <w:pageBreakBefore w:val="0"/>
+              <w:widowControl w:val="1"/>
+              <w:shd w:val="clear" w:color="auto" w:fill="auto"/>
+              <w:suppressAutoHyphens w:val="1"/>
+              <w:bidi w:val="0"/>
+              <w:spacing w:before="0" w:after="0" w:line="240" w:lineRule="auto"/>
+              <w:ind w:left="0" w:right="0" w:firstLine="0"/>
+              <w:jc w:val="left"/>
+              <w:outlineLvl w:val="0"/>
+              <w:rPr>
+                <w:rtl w:val="0"/>
+              </w:rPr>
+            </w:pPr>
+            <w:r>
+              <w:rPr>
+                <w:rFonts w:ascii="Calibri" w:cs="Arial Unicode MS" w:hAnsi="Calibri" w:eastAsia="Arial Unicode MS"/>
+                <w:b w:val="0"/>
+                <w:bCs w:val="0"/>
+                <w:i w:val="0"/>
+                <w:iCs w:val="0"/>
+                <w:caps w:val="0"/>
+                <w:smallCaps w:val="0"/>
+                <w:strike w:val="0"/>
+                <w:dstrike w:val="0"/>
+                <w:outline w:val="0"/>
+                <w:color w:val="000000"/>
+                <w:spacing w:val="0"/>
+                <w:kern w:val="0"/>
+                <w:position w:val="0"/>
+                <w:sz w:val="36"/>
+                <w:szCs w:val="36"/>
+                <w:u w:val="none"/>
+                <w:shd w:val="nil" w:color="auto" w:fill="auto"/>
+                <w:vertAlign w:val="baseline"/>
+                <w:rtl w:val="0"/>
+                <w14:textOutline w14:w="12700" w14:cap="flat">
+                  <w14:noFill/>
+                  <w14:miter w14:lim="400000"/>
+                </w14:textOutline>
+                <w14:textFill>
+                  <w14:solidFill>
+                    <w14:srgbClr w14:val="000000"/>
+                  </w14:solidFill>
+                </w14:textFill>
+              </w:rPr>
+              <w:t>printArea()</w:t>
+            </w:r>
+          </w:p>
+        </w:tc>
+        <w:tc>
+          <w:tcPr>
+            <w:tcW w:type="dxa" w:w="4500"/>
+            <w:tcBorders>
+              <w:top w:val="single" w:color="ffffff" w:sz="8" w:space="0" w:shadow="0" w:frame="0"/>
+              <w:left w:val="single" w:color="ffffff" w:sz="8" w:space="0" w:shadow="0" w:frame="0"/>
+              <w:bottom w:val="single" w:color="ffffff" w:sz="8" w:space="0" w:shadow="0" w:frame="0"/>
+              <w:right w:val="single" w:color="ffffff" w:sz="8" w:space="0" w:shadow="0" w:frame="0"/>
+            </w:tcBorders>
+            <w:shd w:val="clear" w:color="auto" w:fill="cdd4e9"/>
+            <w:tcMar>
+              <w:top w:type="dxa" w:w="0"/>
+              <w:left w:type="dxa" w:w="0"/>
+              <w:bottom w:type="dxa" w:w="0"/>
+              <w:right w:type="dxa" w:w="0"/>
+            </w:tcMar>
+            <w:vAlign w:val="top"/>
+          </w:tcPr>
+          <w:p>
+            <w:pPr>
+              <w:keepNext w:val="0"/>
+              <w:keepLines w:val="0"/>
+              <w:pageBreakBefore w:val="0"/>
+              <w:widowControl w:val="1"/>
+              <w:shd w:val="clear" w:color="auto" w:fill="auto"/>
+              <w:suppressAutoHyphens w:val="1"/>
+              <w:bidi w:val="0"/>
+              <w:spacing w:before="0" w:after="0" w:line="240" w:lineRule="auto"/>
+              <w:ind w:left="0" w:right="0" w:firstLine="0"/>
+              <w:jc w:val="left"/>
+              <w:outlineLvl w:val="0"/>
+              <w:rPr>
+                <w:rtl w:val="0"/>
+              </w:rPr>
+            </w:pPr>
+            <w:r>
+              <w:rPr>
+                <w:rFonts w:ascii="Calibri" w:cs="Arial Unicode MS" w:hAnsi="Calibri" w:eastAsia="Arial Unicode MS"/>
+                <w:b w:val="0"/>
+                <w:bCs w:val="0"/>
+                <w:i w:val="0"/>
+                <w:iCs w:val="0"/>
+                <w:caps w:val="0"/>
+                <w:smallCaps w:val="0"/>
+                <w:strike w:val="0"/>
+                <w:dstrike w:val="0"/>
+                <w:outline w:val="0"/>
+                <w:color w:val="000000"/>
+                <w:spacing w:val="0"/>
+                <w:kern w:val="0"/>
+                <w:position w:val="0"/>
+                <w:sz w:val="36"/>
+                <w:szCs w:val="36"/>
+                <w:u w:val="none"/>
+                <w:shd w:val="nil" w:color="auto" w:fill="auto"/>
+                <w:vertAlign w:val="baseline"/>
+                <w:rtl w:val="0"/>
+                <w14:textOutline w14:w="12700" w14:cap="flat">
+                  <w14:noFill/>
+                  <w14:miter w14:lim="400000"/>
+                </w14:textOutline>
+                <w14:textFill>
+                  <w14:solidFill>
+                    <w14:srgbClr w14:val="000000"/>
+                  </w14:solidFill>
+                </w14:textFill>
+              </w:rPr>
+              <w:t>method to print the area.</w:t>
+            </w:r>
+          </w:p>
+        </w:tc>
+      </w:tr>
+      <w:tr>
+        <w:tblPrEx>
+          <w:shd w:val="clear" w:color="auto" w:fill="cdd4e9"/>
+        </w:tblPrEx>
+        <w:trPr>
+          <w:trHeight w:val="452" w:hRule="atLeast"/>
+        </w:trPr>
+        <w:tc>
+          <w:tcPr>
+            <w:tcW w:type="dxa" w:w="4500"/>
+            <w:tcBorders>
+              <w:top w:val="single" w:color="ffffff" w:sz="8" w:space="0" w:shadow="0" w:frame="0"/>
+              <w:left w:val="single" w:color="ffffff" w:sz="8" w:space="0" w:shadow="0" w:frame="0"/>
+              <w:bottom w:val="single" w:color="ffffff" w:sz="8" w:space="0" w:shadow="0" w:frame="0"/>
+              <w:right w:val="single" w:color="ffffff" w:sz="8" w:space="0" w:shadow="0" w:frame="0"/>
+            </w:tcBorders>
+            <w:shd w:val="clear" w:color="auto" w:fill="e7eaf4"/>
+            <w:tcMar>
+              <w:top w:type="dxa" w:w="0"/>
+              <w:left w:type="dxa" w:w="0"/>
+              <w:bottom w:type="dxa" w:w="0"/>
+              <w:right w:type="dxa" w:w="0"/>
+            </w:tcMar>
+            <w:vAlign w:val="top"/>
+          </w:tcPr>
+          <w:p/>
+        </w:tc>
+        <w:tc>
+          <w:tcPr>
+            <w:tcW w:type="dxa" w:w="4500"/>
+            <w:tcBorders>
+              <w:top w:val="single" w:color="ffffff" w:sz="8" w:space="0" w:shadow="0" w:frame="0"/>
+              <w:left w:val="single" w:color="ffffff" w:sz="8" w:space="0" w:shadow="0" w:frame="0"/>
+              <w:bottom w:val="single" w:color="ffffff" w:sz="8" w:space="0" w:shadow="0" w:frame="0"/>
+              <w:right w:val="single" w:color="ffffff" w:sz="8" w:space="0" w:shadow="0" w:frame="0"/>
+            </w:tcBorders>
+            <w:shd w:val="clear" w:color="auto" w:fill="e7eaf4"/>
+            <w:tcMar>
+              <w:top w:type="dxa" w:w="0"/>
+              <w:left w:type="dxa" w:w="0"/>
+              <w:bottom w:type="dxa" w:w="0"/>
+              <w:right w:type="dxa" w:w="0"/>
+            </w:tcMar>
+            <w:vAlign w:val="top"/>
+          </w:tcPr>
+          <w:p/>
+        </w:tc>
+      </w:tr>
+    </w:tbl>
+    <w:p>
+      <w:pPr>
+        <w:pStyle w:val="Body"/>
+        <w:jc w:val="both"/>
+        <w:rPr>
+          <w:rFonts w:ascii="Consolas" w:cs="Consolas" w:hAnsi="Consolas" w:eastAsia="Consolas"/>
+          <w:outline w:val="0"/>
+          <w:color w:val="0000c0"/>
+          <w:sz w:val="28"/>
+          <w:szCs w:val="28"/>
+          <w:u w:color="0000c0"/>
+          <w14:textFill>
+            <w14:solidFill>
+              <w14:srgbClr w14:val="0000C0"/>
+            </w14:solidFill>
+          </w14:textFill>
+        </w:rPr>
+      </w:pPr>
+    </w:p>
+    <w:p>
+      <w:pPr>
+        <w:pStyle w:val="Body"/>
+        <w:jc w:val="both"/>
+        <w:rPr>
+          <w:rFonts w:ascii="Consolas" w:cs="Consolas" w:hAnsi="Consolas" w:eastAsia="Consolas"/>
+          <w:outline w:val="0"/>
+          <w:color w:val="0000c0"/>
+          <w:sz w:val="28"/>
+          <w:szCs w:val="28"/>
+          <w:u w:color="0000c0"/>
+          <w14:textFill>
+            <w14:solidFill>
+              <w14:srgbClr w14:val="0000C0"/>
+            </w14:solidFill>
+          </w14:textFill>
+        </w:rPr>
+      </w:pPr>
+      <w:r>
+        <w:rPr>
+          <w:rFonts w:ascii="Consolas" w:cs="Consolas" w:hAnsi="Consolas" w:eastAsia="Consolas"/>
+          <w:outline w:val="0"/>
+          <w:color w:val="0000c0"/>
+          <w:sz w:val="28"/>
+          <w:szCs w:val="28"/>
+          <w:u w:color="0000c0"/>
+          <w:rtl w:val="0"/>
+          <w:lang w:val="en-US"/>
+          <w14:textFill>
+            <w14:solidFill>
+              <w14:srgbClr w14:val="0000C0"/>
+            </w14:solidFill>
+          </w14:textFill>
+        </w:rPr>
+        <w:t>Create class Square , Rectangle, Triangle extending Shape and overriding printArea().</w:t>
+      </w:r>
+    </w:p>
+    <w:p>
+      <w:pPr>
+        <w:pStyle w:val="Body"/>
+        <w:jc w:val="both"/>
+        <w:rPr>
+          <w:rFonts w:ascii="Consolas" w:cs="Consolas" w:hAnsi="Consolas" w:eastAsia="Consolas"/>
+          <w:outline w:val="0"/>
+          <w:color w:val="0000c0"/>
+          <w:sz w:val="28"/>
+          <w:szCs w:val="28"/>
+          <w:u w:color="0000c0"/>
+          <w14:textFill>
+            <w14:solidFill>
+              <w14:srgbClr w14:val="0000C0"/>
+            </w14:solidFill>
+          </w14:textFill>
+        </w:rPr>
+      </w:pPr>
+      <w:r>
+        <w:rPr>
+          <w:rFonts w:ascii="Consolas" w:cs="Consolas" w:hAnsi="Consolas" w:eastAsia="Consolas"/>
+          <w:outline w:val="0"/>
+          <w:color w:val="0000c0"/>
+          <w:sz w:val="28"/>
+          <w:szCs w:val="28"/>
+          <w:u w:color="0000c0"/>
+          <w:rtl w:val="0"/>
+          <w:lang w:val="en-US"/>
+          <w14:textFill>
+            <w14:solidFill>
+              <w14:srgbClr w14:val="0000C0"/>
+            </w14:solidFill>
+          </w14:textFill>
+        </w:rPr>
+        <w:t>Have UserMain class with attribute shape of type Shape.</w:t>
+      </w:r>
+    </w:p>
+    <w:p>
+      <w:pPr>
+        <w:pStyle w:val="Body"/>
+        <w:jc w:val="both"/>
+        <w:rPr>
+          <w:rFonts w:ascii="Consolas" w:cs="Consolas" w:hAnsi="Consolas" w:eastAsia="Consolas"/>
+          <w:outline w:val="0"/>
+          <w:color w:val="0000c0"/>
+          <w:sz w:val="28"/>
+          <w:szCs w:val="28"/>
+          <w:u w:color="0000c0"/>
+          <w14:textFill>
+            <w14:solidFill>
+              <w14:srgbClr w14:val="0000C0"/>
+            </w14:solidFill>
+          </w14:textFill>
+        </w:rPr>
+      </w:pPr>
+      <w:r>
+        <w:rPr>
+          <w:rFonts w:ascii="Consolas" w:cs="Consolas" w:hAnsi="Consolas" w:eastAsia="Consolas"/>
+          <w:outline w:val="0"/>
+          <w:color w:val="0000c0"/>
+          <w:sz w:val="28"/>
+          <w:szCs w:val="28"/>
+          <w:u w:color="0000c0"/>
+          <w:rtl w:val="0"/>
+          <w:lang w:val="en-US"/>
+          <w14:textFill>
+            <w14:solidFill>
+              <w14:srgbClr w14:val="0000C0"/>
+            </w14:solidFill>
+          </w14:textFill>
+        </w:rPr>
+        <w:t>Assign the shape to different object and print the area.</w:t>
+      </w:r>
+    </w:p>
+    <w:p>
+      <w:pPr>
+        <w:pStyle w:val="Body"/>
+        <w:jc w:val="both"/>
+        <w:rPr>
+          <w:rFonts w:ascii="Consolas" w:cs="Consolas" w:hAnsi="Consolas" w:eastAsia="Consolas"/>
+          <w:outline w:val="0"/>
+          <w:color w:val="0000c0"/>
+          <w:sz w:val="28"/>
+          <w:szCs w:val="28"/>
+          <w:u w:color="0000c0"/>
+          <w14:textFill>
+            <w14:solidFill>
+              <w14:srgbClr w14:val="0000C0"/>
+            </w14:solidFill>
+          </w14:textFill>
+        </w:rPr>
+      </w:pPr>
+    </w:p>
+    <w:p>
+      <w:pPr>
+        <w:pStyle w:val="Body"/>
+        <w:jc w:val="both"/>
+        <w:rPr>
+          <w:rFonts w:ascii="Consolas" w:cs="Consolas" w:hAnsi="Consolas" w:eastAsia="Consolas"/>
+          <w:outline w:val="0"/>
+          <w:color w:val="0000c0"/>
+          <w:sz w:val="28"/>
+          <w:szCs w:val="28"/>
+          <w:u w:color="0000c0"/>
+          <w14:textFill>
+            <w14:solidFill>
+              <w14:srgbClr w14:val="0000C0"/>
+            </w14:solidFill>
+          </w14:textFill>
+        </w:rPr>
+      </w:pPr>
+    </w:p>
+    <w:p>
+      <w:pPr>
+        <w:pStyle w:val="Body"/>
+        <w:jc w:val="both"/>
+        <w:rPr>
+          <w:rFonts w:ascii="Consolas" w:cs="Consolas" w:hAnsi="Consolas" w:eastAsia="Consolas"/>
+          <w:outline w:val="0"/>
+          <w:color w:val="0000c0"/>
+          <w:sz w:val="28"/>
+          <w:szCs w:val="28"/>
+          <w:u w:color="0000c0"/>
+          <w14:textFill>
+            <w14:solidFill>
+              <w14:srgbClr w14:val="0000C0"/>
+            </w14:solidFill>
+          </w14:textFill>
+        </w:rPr>
+      </w:pPr>
+    </w:p>
+    <w:p>
+      <w:pPr>
+        <w:pStyle w:val="Body"/>
+        <w:jc w:val="both"/>
+        <w:rPr>
+          <w:rFonts w:ascii="Consolas" w:cs="Consolas" w:hAnsi="Consolas" w:eastAsia="Consolas"/>
+          <w:outline w:val="0"/>
+          <w:color w:val="0000c0"/>
+          <w:sz w:val="28"/>
+          <w:szCs w:val="28"/>
+          <w:u w:color="0000c0"/>
+          <w14:textFill>
+            <w14:solidFill>
+              <w14:srgbClr w14:val="0000C0"/>
+            </w14:solidFill>
+          </w14:textFill>
+        </w:rPr>
+      </w:pPr>
+    </w:p>
+    <w:p>
+      <w:pPr>
+        <w:pStyle w:val="Body"/>
+        <w:jc w:val="both"/>
+        <w:rPr>
+          <w:rFonts w:ascii="Consolas" w:cs="Consolas" w:hAnsi="Consolas" w:eastAsia="Consolas"/>
+          <w:outline w:val="0"/>
+          <w:color w:val="0000c0"/>
+          <w:sz w:val="28"/>
+          <w:szCs w:val="28"/>
+          <w:u w:color="0000c0"/>
+          <w14:textFill>
+            <w14:solidFill>
+              <w14:srgbClr w14:val="0000C0"/>
+            </w14:solidFill>
+          </w14:textFill>
+        </w:rPr>
+      </w:pPr>
+    </w:p>
+    <w:p>
+      <w:pPr>
+        <w:pStyle w:val="Body"/>
+        <w:jc w:val="both"/>
+        <w:rPr>
+          <w:rFonts w:ascii="Consolas" w:cs="Consolas" w:hAnsi="Consolas" w:eastAsia="Consolas"/>
+          <w:outline w:val="0"/>
+          <w:color w:val="0000c0"/>
+          <w:sz w:val="28"/>
+          <w:szCs w:val="28"/>
+          <w:u w:color="0000c0"/>
+          <w14:textFill>
+            <w14:solidFill>
+              <w14:srgbClr w14:val="0000C0"/>
+            </w14:solidFill>
+          </w14:textFill>
+        </w:rPr>
+      </w:pPr>
+    </w:p>
+    <w:p>
+      <w:pPr>
+        <w:pStyle w:val="Body"/>
+        <w:jc w:val="both"/>
+        <w:rPr>
+          <w:rFonts w:ascii="Consolas" w:cs="Consolas" w:hAnsi="Consolas" w:eastAsia="Consolas"/>
+          <w:outline w:val="0"/>
+          <w:color w:val="0000c0"/>
+          <w:sz w:val="28"/>
+          <w:szCs w:val="28"/>
+          <w:u w:color="0000c0"/>
+          <w14:textFill>
+            <w14:solidFill>
+              <w14:srgbClr w14:val="0000C0"/>
+            </w14:solidFill>
+          </w14:textFill>
+        </w:rPr>
+      </w:pPr>
+    </w:p>
+    <w:p>
+      <w:pPr>
+        <w:pStyle w:val="Body"/>
+        <w:jc w:val="both"/>
+        <w:rPr>
+          <w:rFonts w:ascii="Consolas" w:cs="Consolas" w:hAnsi="Consolas" w:eastAsia="Consolas"/>
+          <w:outline w:val="0"/>
+          <w:color w:val="0000c0"/>
+          <w:sz w:val="28"/>
+          <w:szCs w:val="28"/>
+          <w:u w:color="0000c0"/>
+          <w14:textFill>
+            <w14:solidFill>
+              <w14:srgbClr w14:val="0000C0"/>
+            </w14:solidFill>
+          </w14:textFill>
+        </w:rPr>
+      </w:pPr>
+    </w:p>
+    <w:p>
+      <w:pPr>
+        <w:pStyle w:val="Body"/>
+        <w:jc w:val="both"/>
+        <w:rPr>
+          <w:rFonts w:ascii="Consolas" w:cs="Consolas" w:hAnsi="Consolas" w:eastAsia="Consolas"/>
+          <w:outline w:val="0"/>
+          <w:color w:val="0000c0"/>
+          <w:sz w:val="28"/>
+          <w:szCs w:val="28"/>
+          <w:u w:color="0000c0"/>
+          <w14:textFill>
+            <w14:solidFill>
+              <w14:srgbClr w14:val="0000C0"/>
+            </w14:solidFill>
+          </w14:textFill>
+        </w:rPr>
+      </w:pPr>
+    </w:p>
+    <w:p>
+      <w:pPr>
+        <w:pStyle w:val="Body"/>
+        <w:jc w:val="both"/>
+        <w:rPr>
+          <w:rFonts w:ascii="Consolas" w:cs="Consolas" w:hAnsi="Consolas" w:eastAsia="Consolas"/>
+          <w:outline w:val="0"/>
+          <w:color w:val="0000c0"/>
+          <w:sz w:val="28"/>
+          <w:szCs w:val="28"/>
+          <w:u w:color="0000c0"/>
+          <w14:textFill>
+            <w14:solidFill>
+              <w14:srgbClr w14:val="0000C0"/>
+            </w14:solidFill>
+          </w14:textFill>
+        </w:rPr>
+      </w:pPr>
+    </w:p>
+    <w:p>
+      <w:pPr>
+        <w:pStyle w:val="Body"/>
+        <w:jc w:val="both"/>
+        <w:rPr>
+          <w:rFonts w:ascii="Consolas" w:cs="Consolas" w:hAnsi="Consolas" w:eastAsia="Consolas"/>
+          <w:outline w:val="0"/>
+          <w:color w:val="0000c0"/>
+          <w:sz w:val="28"/>
+          <w:szCs w:val="28"/>
+          <w:u w:color="0000c0"/>
+          <w14:textFill>
+            <w14:solidFill>
+              <w14:srgbClr w14:val="0000C0"/>
+            </w14:solidFill>
+          </w14:textFill>
+        </w:rPr>
+      </w:pPr>
+    </w:p>
+    <w:p>
+      <w:pPr>
+        <w:pStyle w:val="Body"/>
+        <w:jc w:val="both"/>
+        <w:rPr>
+          <w:rFonts w:ascii="Consolas" w:cs="Consolas" w:hAnsi="Consolas" w:eastAsia="Consolas"/>
+          <w:outline w:val="0"/>
+          <w:color w:val="0000c0"/>
+          <w:sz w:val="28"/>
+          <w:szCs w:val="28"/>
+          <w:u w:color="0000c0"/>
+          <w14:textFill>
+            <w14:solidFill>
+              <w14:srgbClr w14:val="0000C0"/>
+            </w14:solidFill>
+          </w14:textFill>
+        </w:rPr>
+      </w:pPr>
+    </w:p>
+    <w:p>
+      <w:pPr>
+        <w:pStyle w:val="Body"/>
+        <w:jc w:val="both"/>
+        <w:rPr>
+          <w:rFonts w:ascii="Consolas" w:cs="Consolas" w:hAnsi="Consolas" w:eastAsia="Consolas"/>
+          <w:outline w:val="0"/>
+          <w:color w:val="0000c0"/>
+          <w:sz w:val="28"/>
+          <w:szCs w:val="28"/>
+          <w:u w:color="0000c0"/>
+          <w14:textFill>
+            <w14:solidFill>
+              <w14:srgbClr w14:val="0000C0"/>
+            </w14:solidFill>
+          </w14:textFill>
+        </w:rPr>
+      </w:pPr>
+    </w:p>
+    <w:p>
+      <w:pPr>
+        <w:pStyle w:val="Body"/>
+        <w:jc w:val="both"/>
+        <w:rPr>
+          <w:rFonts w:ascii="Consolas" w:cs="Consolas" w:hAnsi="Consolas" w:eastAsia="Consolas"/>
+          <w:outline w:val="0"/>
+          <w:color w:val="0000c0"/>
+          <w:sz w:val="28"/>
+          <w:szCs w:val="28"/>
+          <w:u w:color="0000c0"/>
+          <w14:textFill>
+            <w14:solidFill>
+              <w14:srgbClr w14:val="0000C0"/>
+            </w14:solidFill>
+          </w14:textFill>
+        </w:rPr>
+      </w:pPr>
+    </w:p>
+    <w:p>
+      <w:pPr>
+        <w:pStyle w:val="Body"/>
+        <w:jc w:val="both"/>
+        <w:rPr>
+          <w:rFonts w:ascii="Consolas" w:cs="Consolas" w:hAnsi="Consolas" w:eastAsia="Consolas"/>
+          <w:outline w:val="0"/>
+          <w:color w:val="0000c0"/>
+          <w:sz w:val="28"/>
+          <w:szCs w:val="28"/>
+          <w:u w:color="0000c0"/>
+          <w14:textFill>
+            <w14:solidFill>
+              <w14:srgbClr w14:val="0000C0"/>
+            </w14:solidFill>
+          </w14:textFill>
+        </w:rPr>
+      </w:pPr>
+    </w:p>
+    <w:p>
+      <w:pPr>
+        <w:pStyle w:val="Body"/>
+        <w:jc w:val="both"/>
+      </w:pPr>
+    </w:p>
+    <w:p>
+      <w:pPr>
+        <w:pStyle w:val="Body"/>
+        <w:jc w:val="both"/>
+        <w:rPr>
+          <w:sz w:val="28"/>
+          <w:szCs w:val="28"/>
+        </w:rPr>
+      </w:pPr>
+      <w:r>
+        <w:rPr>
+          <w:outline w:val="0"/>
+          <w:color w:val="c45911"/>
+          <w:sz w:val="28"/>
+          <w:szCs w:val="28"/>
+          <w:u w:color="c45911"/>
+          <w:rtl w:val="0"/>
+          <w:lang w:val="en-US"/>
+          <w14:textFill>
+            <w14:solidFill>
+              <w14:srgbClr w14:val="C45911"/>
+            </w14:solidFill>
+          </w14:textFill>
+        </w:rPr>
+        <w:t>Name of the Course</w:t>
+      </w:r>
+      <w:r>
+        <w:rPr>
+          <w:sz w:val="28"/>
+          <w:szCs w:val="28"/>
+          <w:rtl w:val="0"/>
+        </w:rPr>
+        <w:tab/>
+        <w:t xml:space="preserve">: </w:t>
+        <w:tab/>
+      </w:r>
+      <w:r>
+        <w:rPr>
+          <w:rFonts w:ascii="Consolas" w:cs="Consolas" w:hAnsi="Consolas" w:eastAsia="Consolas"/>
+          <w:outline w:val="0"/>
+          <w:color w:val="0000c0"/>
+          <w:sz w:val="28"/>
+          <w:szCs w:val="28"/>
+          <w:u w:color="0000c0"/>
+          <w:rtl w:val="0"/>
+          <w:lang w:val="en-US"/>
+          <w14:textFill>
+            <w14:solidFill>
+              <w14:srgbClr w14:val="0000C0"/>
+            </w14:solidFill>
+          </w14:textFill>
+        </w:rPr>
         <w:t>Complete Java SE8 Developer Bootcamp</w:t>
       </w:r>
     </w:p>
@@ -4325,7 +7244,43 @@
             </w14:solidFill>
           </w14:textFill>
         </w:rPr>
-        <w:t xml:space="preserve">Create two classes one  User class with username and password fields and with a parameterized constructor and another MainClass with two static methods 1. Public static Boolean checkUser(User user), which accepts User object and returns true or false </w:t>
+        <w:t xml:space="preserve">Create two classes one  User class with username and password fields and with a </w:t>
+      </w:r>
+      <w:r>
+        <w:rPr>
+          <w:rFonts w:ascii="Consolas" w:cs="Consolas" w:hAnsi="Consolas" w:eastAsia="Consolas"/>
+          <w:outline w:val="0"/>
+          <w:color w:val="0000c0"/>
+          <w:sz w:val="28"/>
+          <w:szCs w:val="28"/>
+          <w:u w:color="0000c0"/>
+          <w:rtl w:val="0"/>
+          <w:lang w:val="en-US"/>
+          <w14:textFill>
+            <w14:solidFill>
+              <w14:srgbClr w14:val="0000C0"/>
+            </w14:solidFill>
+          </w14:textFill>
+        </w:rPr>
+        <w:t>parameterised</w:t>
+      </w:r>
+      <w:r>
+        <w:rPr>
+          <w:rFonts w:ascii="Consolas" w:cs="Consolas" w:hAnsi="Consolas" w:eastAsia="Consolas"/>
+          <w:outline w:val="0"/>
+          <w:color w:val="0000c0"/>
+          <w:sz w:val="28"/>
+          <w:szCs w:val="28"/>
+          <w:u w:color="0000c0"/>
+          <w:rtl w:val="0"/>
+          <w:lang w:val="en-US"/>
+          <w14:textFill>
+            <w14:solidFill>
+              <w14:srgbClr w14:val="0000C0"/>
+            </w14:solidFill>
+          </w14:textFill>
+        </w:rPr>
+        <w:t xml:space="preserve"> constructor and another MainClass with two static methods 1. Public static Boolean checkUser(User user), which accepts User object and returns true or false </w:t>
       </w:r>
     </w:p>
     <w:p>

</xml_diff>